<commit_message>
add tab to each paragraph
</commit_message>
<xml_diff>
--- a/doc/书籍管理系统的设计与实现.docx
+++ b/doc/书籍管理系统的设计与实现.docx
@@ -5720,8 +5720,6 @@
         </w:rPr>
         <w:t>信息管理模块</w:t>
       </w:r>
-      <w:bookmarkStart w:id="0" w:name="_GoBack"/>
-      <w:bookmarkEnd w:id="0"/>
       <w:r>
         <w:rPr>
           <w:rFonts w:hint="eastAsia" w:ascii="宋体" w:hAnsi="宋体" w:eastAsia="宋体" w:cs="宋体"/>
@@ -6688,7 +6686,7 @@
         <w:adjustRightInd/>
         <w:snapToGrid/>
         <w:spacing w:before="0" w:beforeAutospacing="0" w:after="0" w:afterAutospacing="0" w:line="480" w:lineRule="exact"/>
-        <w:ind w:left="0" w:firstLine="0" w:firstLineChars="0"/>
+        <w:ind w:left="0" w:firstLine="420" w:firstLineChars="0"/>
         <w:textAlignment w:val="auto"/>
         <w:rPr>
           <w:rFonts w:hint="eastAsia" w:ascii="宋体" w:hAnsi="宋体" w:eastAsia="宋体" w:cs="宋体"/>
@@ -6732,6 +6730,21 @@
       </w:r>
       <w:r>
         <w:rPr>
+          <w:rFonts w:hint="eastAsia" w:ascii="宋体" w:hAnsi="宋体" w:cs="宋体"/>
+          <w:b w:val="0"/>
+          <w:i w:val="0"/>
+          <w:caps w:val="0"/>
+          <w:color w:val="333333"/>
+          <w:spacing w:val="0"/>
+          <w:sz w:val="24"/>
+          <w:szCs w:val="24"/>
+          <w:shd w:val="clear" w:fill="FFFFFF"/>
+          <w:lang w:val="en-US" w:eastAsia="zh-CN"/>
+        </w:rPr>
+        <w:tab/>
+      </w:r>
+      <w:r>
+        <w:rPr>
           <w:rFonts w:hint="eastAsia" w:ascii="宋体" w:hAnsi="宋体" w:eastAsia="宋体" w:cs="宋体"/>
           <w:b w:val="0"/>
           <w:i w:val="0"/>
@@ -6760,6 +6773,21 @@
       </w:r>
       <w:r>
         <w:rPr>
+          <w:rFonts w:hint="eastAsia" w:ascii="宋体" w:hAnsi="宋体" w:cs="宋体"/>
+          <w:b w:val="0"/>
+          <w:i w:val="0"/>
+          <w:caps w:val="0"/>
+          <w:color w:val="333333"/>
+          <w:spacing w:val="0"/>
+          <w:sz w:val="24"/>
+          <w:szCs w:val="24"/>
+          <w:shd w:val="clear" w:fill="FFFFFF"/>
+          <w:lang w:val="en-US" w:eastAsia="zh-CN"/>
+        </w:rPr>
+        <w:tab/>
+      </w:r>
+      <w:r>
+        <w:rPr>
           <w:rFonts w:hint="eastAsia" w:ascii="宋体" w:hAnsi="宋体" w:eastAsia="宋体" w:cs="宋体"/>
           <w:b w:val="0"/>
           <w:i w:val="0"/>
@@ -6788,6 +6816,21 @@
       </w:r>
       <w:r>
         <w:rPr>
+          <w:rFonts w:hint="eastAsia" w:ascii="宋体" w:hAnsi="宋体" w:cs="宋体"/>
+          <w:b w:val="0"/>
+          <w:i w:val="0"/>
+          <w:caps w:val="0"/>
+          <w:color w:val="333333"/>
+          <w:spacing w:val="0"/>
+          <w:sz w:val="24"/>
+          <w:szCs w:val="24"/>
+          <w:shd w:val="clear" w:fill="FFFFFF"/>
+          <w:lang w:val="en-US" w:eastAsia="zh-CN"/>
+        </w:rPr>
+        <w:tab/>
+      </w:r>
+      <w:r>
+        <w:rPr>
           <w:rFonts w:hint="eastAsia" w:ascii="宋体" w:hAnsi="宋体" w:eastAsia="宋体" w:cs="宋体"/>
           <w:b w:val="0"/>
           <w:i w:val="0"/>
@@ -6813,6 +6856,21 @@
           <w:shd w:val="clear" w:fill="FFFFFF"/>
         </w:rPr>
         <w:br w:type="textWrapping"/>
+      </w:r>
+      <w:r>
+        <w:rPr>
+          <w:rFonts w:hint="eastAsia" w:ascii="宋体" w:hAnsi="宋体" w:cs="宋体"/>
+          <w:b w:val="0"/>
+          <w:i w:val="0"/>
+          <w:caps w:val="0"/>
+          <w:color w:val="333333"/>
+          <w:spacing w:val="0"/>
+          <w:sz w:val="24"/>
+          <w:szCs w:val="24"/>
+          <w:shd w:val="clear" w:fill="FFFFFF"/>
+          <w:lang w:val="en-US" w:eastAsia="zh-CN"/>
+        </w:rPr>
+        <w:tab/>
       </w:r>
       <w:r>
         <w:rPr>
@@ -6902,7 +6960,123 @@
           <w:szCs w:val="24"/>
           <w:shd w:val="clear" w:fill="FFFFFF"/>
         </w:rPr>
-        <w:t> 共享书籍 前后端分离 Vue.js 单页应用 组件化</w:t>
+        <w:t> 共享书籍</w:t>
+      </w:r>
+      <w:r>
+        <w:rPr>
+          <w:rFonts w:hint="eastAsia" w:ascii="宋体" w:hAnsi="宋体" w:cs="宋体"/>
+          <w:b w:val="0"/>
+          <w:i w:val="0"/>
+          <w:caps w:val="0"/>
+          <w:color w:val="333333"/>
+          <w:spacing w:val="0"/>
+          <w:sz w:val="24"/>
+          <w:szCs w:val="24"/>
+          <w:shd w:val="clear" w:fill="FFFFFF"/>
+          <w:lang w:eastAsia="zh-CN"/>
+        </w:rPr>
+        <w:t>，</w:t>
+      </w:r>
+      <w:r>
+        <w:rPr>
+          <w:rFonts w:hint="eastAsia" w:ascii="宋体" w:hAnsi="宋体" w:eastAsia="宋体" w:cs="宋体"/>
+          <w:b w:val="0"/>
+          <w:i w:val="0"/>
+          <w:caps w:val="0"/>
+          <w:color w:val="333333"/>
+          <w:spacing w:val="0"/>
+          <w:sz w:val="24"/>
+          <w:szCs w:val="24"/>
+          <w:shd w:val="clear" w:fill="FFFFFF"/>
+        </w:rPr>
+        <w:t>前后端分离</w:t>
+      </w:r>
+      <w:r>
+        <w:rPr>
+          <w:rFonts w:hint="eastAsia" w:ascii="宋体" w:hAnsi="宋体" w:cs="宋体"/>
+          <w:b w:val="0"/>
+          <w:i w:val="0"/>
+          <w:caps w:val="0"/>
+          <w:color w:val="333333"/>
+          <w:spacing w:val="0"/>
+          <w:sz w:val="24"/>
+          <w:szCs w:val="24"/>
+          <w:shd w:val="clear" w:fill="FFFFFF"/>
+          <w:lang w:eastAsia="zh-CN"/>
+        </w:rPr>
+        <w:t>，</w:t>
+      </w:r>
+      <w:r>
+        <w:rPr>
+          <w:rFonts w:hint="eastAsia" w:ascii="宋体" w:hAnsi="宋体" w:eastAsia="宋体" w:cs="宋体"/>
+          <w:b w:val="0"/>
+          <w:i w:val="0"/>
+          <w:caps w:val="0"/>
+          <w:color w:val="333333"/>
+          <w:spacing w:val="0"/>
+          <w:sz w:val="24"/>
+          <w:szCs w:val="24"/>
+          <w:shd w:val="clear" w:fill="FFFFFF"/>
+        </w:rPr>
+        <w:t>Vue.js</w:t>
+      </w:r>
+      <w:r>
+        <w:rPr>
+          <w:rFonts w:hint="eastAsia" w:ascii="宋体" w:hAnsi="宋体" w:cs="宋体"/>
+          <w:b w:val="0"/>
+          <w:i w:val="0"/>
+          <w:caps w:val="0"/>
+          <w:color w:val="333333"/>
+          <w:spacing w:val="0"/>
+          <w:sz w:val="24"/>
+          <w:szCs w:val="24"/>
+          <w:shd w:val="clear" w:fill="FFFFFF"/>
+          <w:lang w:eastAsia="zh-CN"/>
+        </w:rPr>
+        <w:t>，</w:t>
+      </w:r>
+      <w:r>
+        <w:rPr>
+          <w:rFonts w:hint="eastAsia" w:ascii="宋体" w:hAnsi="宋体" w:eastAsia="宋体" w:cs="宋体"/>
+          <w:b w:val="0"/>
+          <w:i w:val="0"/>
+          <w:caps w:val="0"/>
+          <w:color w:val="333333"/>
+          <w:spacing w:val="0"/>
+          <w:sz w:val="24"/>
+          <w:szCs w:val="24"/>
+          <w:shd w:val="clear" w:fill="FFFFFF"/>
+        </w:rPr>
+        <w:t>单页应用</w:t>
+      </w:r>
+      <w:r>
+        <w:rPr>
+          <w:rFonts w:hint="eastAsia" w:ascii="宋体" w:hAnsi="宋体" w:cs="宋体"/>
+          <w:b w:val="0"/>
+          <w:i w:val="0"/>
+          <w:caps w:val="0"/>
+          <w:color w:val="333333"/>
+          <w:spacing w:val="0"/>
+          <w:sz w:val="24"/>
+          <w:szCs w:val="24"/>
+          <w:shd w:val="clear" w:fill="FFFFFF"/>
+          <w:lang w:eastAsia="zh-CN"/>
+        </w:rPr>
+        <w:t>，</w:t>
+      </w:r>
+      <w:r>
+        <w:rPr>
+          <w:rFonts w:hint="eastAsia" w:ascii="宋体" w:hAnsi="宋体" w:eastAsia="宋体" w:cs="宋体"/>
+          <w:b w:val="0"/>
+          <w:i w:val="0"/>
+          <w:caps w:val="0"/>
+          <w:color w:val="333333"/>
+          <w:spacing w:val="0"/>
+          <w:sz w:val="24"/>
+          <w:szCs w:val="24"/>
+          <w:shd w:val="clear" w:fill="FFFFFF"/>
+        </w:rPr>
+        <w:t>组件化</w:t>
       </w:r>
     </w:p>
     <w:p>
@@ -7429,7 +7603,7 @@
         <w:adjustRightInd/>
         <w:snapToGrid/>
         <w:spacing w:before="0" w:beforeAutospacing="0" w:after="0" w:afterAutospacing="0" w:line="480" w:lineRule="exact"/>
-        <w:ind w:left="0" w:firstLine="0" w:firstLineChars="0"/>
+        <w:ind w:left="0" w:firstLine="420" w:firstLineChars="0"/>
         <w:textAlignment w:val="auto"/>
         <w:rPr>
           <w:rFonts w:hint="default" w:ascii="Times New Roman" w:hAnsi="Times New Roman" w:eastAsia="Helvetica Neue" w:cs="Times New Roman"/>
@@ -7473,6 +7647,21 @@
       </w:r>
       <w:r>
         <w:rPr>
+          <w:rFonts w:hint="eastAsia" w:ascii="Times New Roman" w:hAnsi="Times New Roman" w:cs="Times New Roman"/>
+          <w:b w:val="0"/>
+          <w:i w:val="0"/>
+          <w:caps w:val="0"/>
+          <w:color w:val="333333"/>
+          <w:spacing w:val="0"/>
+          <w:sz w:val="24"/>
+          <w:szCs w:val="24"/>
+          <w:shd w:val="clear" w:fill="FFFFFF"/>
+          <w:lang w:val="en-US" w:eastAsia="zh-CN"/>
+        </w:rPr>
+        <w:tab/>
+      </w:r>
+      <w:r>
+        <w:rPr>
           <w:rFonts w:hint="default" w:ascii="Times New Roman" w:hAnsi="Times New Roman" w:eastAsia="Helvetica Neue" w:cs="Times New Roman"/>
           <w:b w:val="0"/>
           <w:i w:val="0"/>
@@ -7501,6 +7690,21 @@
       </w:r>
       <w:r>
         <w:rPr>
+          <w:rFonts w:hint="eastAsia" w:ascii="Times New Roman" w:hAnsi="Times New Roman" w:cs="Times New Roman"/>
+          <w:b w:val="0"/>
+          <w:i w:val="0"/>
+          <w:caps w:val="0"/>
+          <w:color w:val="333333"/>
+          <w:spacing w:val="0"/>
+          <w:sz w:val="24"/>
+          <w:szCs w:val="24"/>
+          <w:shd w:val="clear" w:fill="FFFFFF"/>
+          <w:lang w:val="en-US" w:eastAsia="zh-CN"/>
+        </w:rPr>
+        <w:tab/>
+      </w:r>
+      <w:r>
+        <w:rPr>
           <w:rFonts w:hint="default" w:ascii="Times New Roman" w:hAnsi="Times New Roman" w:eastAsia="Helvetica Neue" w:cs="Times New Roman"/>
           <w:b w:val="0"/>
           <w:i w:val="0"/>
@@ -7554,6 +7758,21 @@
           <w:shd w:val="clear" w:fill="FFFFFF"/>
         </w:rPr>
         <w:br w:type="textWrapping"/>
+      </w:r>
+      <w:r>
+        <w:rPr>
+          <w:rFonts w:hint="eastAsia" w:ascii="Times New Roman" w:hAnsi="Times New Roman" w:cs="Times New Roman"/>
+          <w:b w:val="0"/>
+          <w:i w:val="0"/>
+          <w:caps w:val="0"/>
+          <w:color w:val="333333"/>
+          <w:spacing w:val="0"/>
+          <w:sz w:val="24"/>
+          <w:szCs w:val="24"/>
+          <w:shd w:val="clear" w:fill="FFFFFF"/>
+          <w:lang w:val="en-US" w:eastAsia="zh-CN"/>
+        </w:rPr>
+        <w:tab/>
       </w:r>
       <w:r>
         <w:rPr>
@@ -8110,7 +8329,7 @@
         <w:adjustRightInd/>
         <w:snapToGrid/>
         <w:spacing w:before="0" w:beforeAutospacing="0" w:after="0" w:afterAutospacing="0" w:line="480" w:lineRule="exact"/>
-        <w:ind w:left="0" w:firstLine="0" w:firstLineChars="0"/>
+        <w:ind w:left="0" w:firstLine="420" w:firstLineChars="0"/>
         <w:textAlignment w:val="auto"/>
         <w:rPr>
           <w:rFonts w:hint="eastAsia" w:ascii="宋体" w:hAnsi="宋体" w:eastAsia="宋体" w:cs="宋体"/>
@@ -8150,6 +8369,21 @@
           <w:shd w:val="clear" w:fill="FFFFFF"/>
         </w:rPr>
         <w:br w:type="textWrapping"/>
+      </w:r>
+      <w:r>
+        <w:rPr>
+          <w:rFonts w:hint="eastAsia" w:ascii="宋体" w:hAnsi="宋体" w:cs="宋体"/>
+          <w:b w:val="0"/>
+          <w:i w:val="0"/>
+          <w:caps w:val="0"/>
+          <w:color w:val="333333"/>
+          <w:spacing w:val="0"/>
+          <w:sz w:val="24"/>
+          <w:szCs w:val="24"/>
+          <w:shd w:val="clear" w:fill="FFFFFF"/>
+          <w:lang w:val="en-US" w:eastAsia="zh-CN"/>
+        </w:rPr>
+        <w:tab/>
       </w:r>
       <w:r>
         <w:rPr>
@@ -8304,7 +8538,7 @@
         <w:adjustRightInd/>
         <w:snapToGrid/>
         <w:spacing w:before="0" w:beforeAutospacing="0" w:after="0" w:afterAutospacing="0" w:line="480" w:lineRule="exact"/>
-        <w:ind w:left="0" w:firstLine="0" w:firstLineChars="0"/>
+        <w:ind w:left="0" w:firstLine="420" w:firstLineChars="0"/>
         <w:textAlignment w:val="auto"/>
         <w:rPr>
           <w:rFonts w:hint="eastAsia" w:ascii="宋体" w:hAnsi="宋体" w:eastAsia="宋体" w:cs="宋体"/>
@@ -8519,20 +8753,35 @@
         <w:adjustRightInd/>
         <w:snapToGrid/>
         <w:spacing w:before="0" w:beforeAutospacing="0" w:after="0" w:afterAutospacing="0" w:line="480" w:lineRule="exact"/>
-        <w:ind w:left="0" w:firstLine="0" w:firstLineChars="0"/>
-        <w:textAlignment w:val="auto"/>
-        <w:rPr>
-          <w:rFonts w:hint="eastAsia" w:ascii="宋体" w:hAnsi="宋体" w:eastAsia="宋体" w:cs="宋体"/>
-          <w:b w:val="0"/>
-          <w:i w:val="0"/>
-          <w:caps w:val="0"/>
-          <w:color w:val="333333"/>
-          <w:spacing w:val="0"/>
-          <w:sz w:val="24"/>
-          <w:szCs w:val="24"/>
-          <w:shd w:val="clear" w:fill="FFFFFF"/>
-        </w:rPr>
-      </w:pPr>
+        <w:ind w:left="0" w:firstLine="420" w:firstLineChars="0"/>
+        <w:textAlignment w:val="auto"/>
+        <w:rPr>
+          <w:rFonts w:hint="eastAsia" w:ascii="宋体" w:hAnsi="宋体" w:eastAsia="宋体" w:cs="宋体"/>
+          <w:b w:val="0"/>
+          <w:i w:val="0"/>
+          <w:caps w:val="0"/>
+          <w:color w:val="333333"/>
+          <w:spacing w:val="0"/>
+          <w:sz w:val="24"/>
+          <w:szCs w:val="24"/>
+          <w:shd w:val="clear" w:fill="FFFFFF"/>
+        </w:rPr>
+      </w:pPr>
+      <w:r>
+        <w:rPr>
+          <w:rFonts w:hint="eastAsia" w:ascii="宋体" w:hAnsi="宋体" w:cs="宋体"/>
+          <w:b w:val="0"/>
+          <w:i w:val="0"/>
+          <w:caps w:val="0"/>
+          <w:color w:val="333333"/>
+          <w:spacing w:val="0"/>
+          <w:sz w:val="24"/>
+          <w:szCs w:val="24"/>
+          <w:shd w:val="clear" w:fill="FFFFFF"/>
+          <w:lang w:val="en-US" w:eastAsia="zh-CN"/>
+        </w:rPr>
+        <w:t>(1).</w:t>
+      </w:r>
       <w:r>
         <w:rPr>
           <w:rFonts w:hint="eastAsia" w:ascii="宋体" w:hAnsi="宋体" w:eastAsia="宋体" w:cs="宋体"/>
@@ -8567,20 +8816,35 @@
         <w:adjustRightInd/>
         <w:snapToGrid/>
         <w:spacing w:before="0" w:beforeAutospacing="0" w:after="0" w:afterAutospacing="0" w:line="480" w:lineRule="exact"/>
-        <w:ind w:left="0" w:firstLine="0" w:firstLineChars="0"/>
-        <w:textAlignment w:val="auto"/>
-        <w:rPr>
-          <w:rFonts w:hint="eastAsia" w:ascii="宋体" w:hAnsi="宋体" w:eastAsia="宋体" w:cs="宋体"/>
-          <w:b w:val="0"/>
-          <w:i w:val="0"/>
-          <w:caps w:val="0"/>
-          <w:color w:val="333333"/>
-          <w:spacing w:val="0"/>
-          <w:sz w:val="24"/>
-          <w:szCs w:val="24"/>
-          <w:shd w:val="clear" w:fill="FFFFFF"/>
-        </w:rPr>
-      </w:pPr>
+        <w:ind w:left="0" w:firstLine="420" w:firstLineChars="0"/>
+        <w:textAlignment w:val="auto"/>
+        <w:rPr>
+          <w:rFonts w:hint="eastAsia" w:ascii="宋体" w:hAnsi="宋体" w:eastAsia="宋体" w:cs="宋体"/>
+          <w:b w:val="0"/>
+          <w:i w:val="0"/>
+          <w:caps w:val="0"/>
+          <w:color w:val="333333"/>
+          <w:spacing w:val="0"/>
+          <w:sz w:val="24"/>
+          <w:szCs w:val="24"/>
+          <w:shd w:val="clear" w:fill="FFFFFF"/>
+        </w:rPr>
+      </w:pPr>
+      <w:r>
+        <w:rPr>
+          <w:rFonts w:hint="eastAsia" w:ascii="宋体" w:hAnsi="宋体" w:cs="宋体"/>
+          <w:b w:val="0"/>
+          <w:i w:val="0"/>
+          <w:caps w:val="0"/>
+          <w:color w:val="333333"/>
+          <w:spacing w:val="0"/>
+          <w:sz w:val="24"/>
+          <w:szCs w:val="24"/>
+          <w:shd w:val="clear" w:fill="FFFFFF"/>
+          <w:lang w:val="en-US" w:eastAsia="zh-CN"/>
+        </w:rPr>
+        <w:t>(2).</w:t>
+      </w:r>
       <w:r>
         <w:rPr>
           <w:rFonts w:hint="eastAsia" w:ascii="宋体" w:hAnsi="宋体" w:eastAsia="宋体" w:cs="宋体"/>
@@ -8615,20 +8879,35 @@
         <w:adjustRightInd/>
         <w:snapToGrid/>
         <w:spacing w:before="0" w:beforeAutospacing="0" w:after="0" w:afterAutospacing="0" w:line="480" w:lineRule="exact"/>
-        <w:ind w:left="0" w:firstLine="0" w:firstLineChars="0"/>
-        <w:textAlignment w:val="auto"/>
-        <w:rPr>
-          <w:rFonts w:hint="eastAsia" w:ascii="宋体" w:hAnsi="宋体" w:eastAsia="宋体" w:cs="宋体"/>
-          <w:b w:val="0"/>
-          <w:i w:val="0"/>
-          <w:caps w:val="0"/>
-          <w:color w:val="333333"/>
-          <w:spacing w:val="0"/>
-          <w:sz w:val="24"/>
-          <w:szCs w:val="24"/>
-          <w:shd w:val="clear" w:fill="FFFFFF"/>
-        </w:rPr>
-      </w:pPr>
+        <w:ind w:left="0" w:firstLine="420" w:firstLineChars="0"/>
+        <w:textAlignment w:val="auto"/>
+        <w:rPr>
+          <w:rFonts w:hint="eastAsia" w:ascii="宋体" w:hAnsi="宋体" w:eastAsia="宋体" w:cs="宋体"/>
+          <w:b w:val="0"/>
+          <w:i w:val="0"/>
+          <w:caps w:val="0"/>
+          <w:color w:val="333333"/>
+          <w:spacing w:val="0"/>
+          <w:sz w:val="24"/>
+          <w:szCs w:val="24"/>
+          <w:shd w:val="clear" w:fill="FFFFFF"/>
+        </w:rPr>
+      </w:pPr>
+      <w:r>
+        <w:rPr>
+          <w:rFonts w:hint="eastAsia" w:ascii="宋体" w:hAnsi="宋体" w:cs="宋体"/>
+          <w:b w:val="0"/>
+          <w:i w:val="0"/>
+          <w:caps w:val="0"/>
+          <w:color w:val="333333"/>
+          <w:spacing w:val="0"/>
+          <w:sz w:val="24"/>
+          <w:szCs w:val="24"/>
+          <w:shd w:val="clear" w:fill="FFFFFF"/>
+          <w:lang w:val="en-US" w:eastAsia="zh-CN"/>
+        </w:rPr>
+        <w:t>(3).</w:t>
+      </w:r>
       <w:r>
         <w:rPr>
           <w:rFonts w:hint="eastAsia" w:ascii="宋体" w:hAnsi="宋体" w:eastAsia="宋体" w:cs="宋体"/>
@@ -8663,20 +8942,35 @@
         <w:adjustRightInd/>
         <w:snapToGrid/>
         <w:spacing w:before="0" w:beforeAutospacing="0" w:after="0" w:afterAutospacing="0" w:line="480" w:lineRule="exact"/>
-        <w:ind w:left="0" w:firstLine="0" w:firstLineChars="0"/>
-        <w:textAlignment w:val="auto"/>
-        <w:rPr>
-          <w:rFonts w:hint="eastAsia" w:ascii="宋体" w:hAnsi="宋体" w:eastAsia="宋体" w:cs="宋体"/>
-          <w:b w:val="0"/>
-          <w:i w:val="0"/>
-          <w:caps w:val="0"/>
-          <w:color w:val="333333"/>
-          <w:spacing w:val="0"/>
-          <w:sz w:val="24"/>
-          <w:szCs w:val="24"/>
-          <w:shd w:val="clear" w:fill="FFFFFF"/>
-        </w:rPr>
-      </w:pPr>
+        <w:ind w:left="0" w:firstLine="420" w:firstLineChars="0"/>
+        <w:textAlignment w:val="auto"/>
+        <w:rPr>
+          <w:rFonts w:hint="eastAsia" w:ascii="宋体" w:hAnsi="宋体" w:eastAsia="宋体" w:cs="宋体"/>
+          <w:b w:val="0"/>
+          <w:i w:val="0"/>
+          <w:caps w:val="0"/>
+          <w:color w:val="333333"/>
+          <w:spacing w:val="0"/>
+          <w:sz w:val="24"/>
+          <w:szCs w:val="24"/>
+          <w:shd w:val="clear" w:fill="FFFFFF"/>
+        </w:rPr>
+      </w:pPr>
+      <w:r>
+        <w:rPr>
+          <w:rFonts w:hint="eastAsia" w:ascii="宋体" w:hAnsi="宋体" w:cs="宋体"/>
+          <w:b w:val="0"/>
+          <w:i w:val="0"/>
+          <w:caps w:val="0"/>
+          <w:color w:val="333333"/>
+          <w:spacing w:val="0"/>
+          <w:sz w:val="24"/>
+          <w:szCs w:val="24"/>
+          <w:shd w:val="clear" w:fill="FFFFFF"/>
+          <w:lang w:val="en-US" w:eastAsia="zh-CN"/>
+        </w:rPr>
+        <w:t>(4).</w:t>
+      </w:r>
       <w:r>
         <w:rPr>
           <w:rFonts w:hint="eastAsia" w:ascii="宋体" w:hAnsi="宋体" w:eastAsia="宋体" w:cs="宋体"/>
@@ -8711,20 +9005,35 @@
         <w:adjustRightInd/>
         <w:snapToGrid/>
         <w:spacing w:before="0" w:beforeAutospacing="0" w:after="0" w:afterAutospacing="0" w:line="480" w:lineRule="exact"/>
-        <w:ind w:left="0" w:firstLine="0" w:firstLineChars="0"/>
-        <w:textAlignment w:val="auto"/>
-        <w:rPr>
-          <w:rFonts w:hint="eastAsia" w:ascii="宋体" w:hAnsi="宋体" w:eastAsia="宋体" w:cs="宋体"/>
-          <w:b w:val="0"/>
-          <w:i w:val="0"/>
-          <w:caps w:val="0"/>
-          <w:color w:val="333333"/>
-          <w:spacing w:val="0"/>
-          <w:sz w:val="24"/>
-          <w:szCs w:val="24"/>
-          <w:shd w:val="clear" w:fill="FFFFFF"/>
-        </w:rPr>
-      </w:pPr>
+        <w:ind w:left="0" w:firstLine="420" w:firstLineChars="0"/>
+        <w:textAlignment w:val="auto"/>
+        <w:rPr>
+          <w:rFonts w:hint="eastAsia" w:ascii="宋体" w:hAnsi="宋体" w:eastAsia="宋体" w:cs="宋体"/>
+          <w:b w:val="0"/>
+          <w:i w:val="0"/>
+          <w:caps w:val="0"/>
+          <w:color w:val="333333"/>
+          <w:spacing w:val="0"/>
+          <w:sz w:val="24"/>
+          <w:szCs w:val="24"/>
+          <w:shd w:val="clear" w:fill="FFFFFF"/>
+        </w:rPr>
+      </w:pPr>
+      <w:r>
+        <w:rPr>
+          <w:rFonts w:hint="eastAsia" w:ascii="宋体" w:hAnsi="宋体" w:cs="宋体"/>
+          <w:b w:val="0"/>
+          <w:i w:val="0"/>
+          <w:caps w:val="0"/>
+          <w:color w:val="333333"/>
+          <w:spacing w:val="0"/>
+          <w:sz w:val="24"/>
+          <w:szCs w:val="24"/>
+          <w:shd w:val="clear" w:fill="FFFFFF"/>
+          <w:lang w:val="en-US" w:eastAsia="zh-CN"/>
+        </w:rPr>
+        <w:t>(5).</w:t>
+      </w:r>
       <w:r>
         <w:rPr>
           <w:rFonts w:hint="eastAsia" w:ascii="宋体" w:hAnsi="宋体" w:eastAsia="宋体" w:cs="宋体"/>
@@ -8759,20 +9068,35 @@
         <w:adjustRightInd/>
         <w:snapToGrid/>
         <w:spacing w:before="0" w:beforeAutospacing="0" w:after="0" w:afterAutospacing="0" w:line="480" w:lineRule="exact"/>
-        <w:ind w:left="0" w:firstLine="0" w:firstLineChars="0"/>
-        <w:textAlignment w:val="auto"/>
-        <w:rPr>
-          <w:rFonts w:hint="eastAsia" w:ascii="宋体" w:hAnsi="宋体" w:eastAsia="宋体" w:cs="宋体"/>
-          <w:b w:val="0"/>
-          <w:i w:val="0"/>
-          <w:caps w:val="0"/>
-          <w:color w:val="333333"/>
-          <w:spacing w:val="0"/>
-          <w:sz w:val="24"/>
-          <w:szCs w:val="24"/>
-          <w:shd w:val="clear" w:fill="FFFFFF"/>
-        </w:rPr>
-      </w:pPr>
+        <w:ind w:left="0" w:firstLine="420" w:firstLineChars="0"/>
+        <w:textAlignment w:val="auto"/>
+        <w:rPr>
+          <w:rFonts w:hint="eastAsia" w:ascii="宋体" w:hAnsi="宋体" w:eastAsia="宋体" w:cs="宋体"/>
+          <w:b w:val="0"/>
+          <w:i w:val="0"/>
+          <w:caps w:val="0"/>
+          <w:color w:val="333333"/>
+          <w:spacing w:val="0"/>
+          <w:sz w:val="24"/>
+          <w:szCs w:val="24"/>
+          <w:shd w:val="clear" w:fill="FFFFFF"/>
+        </w:rPr>
+      </w:pPr>
+      <w:r>
+        <w:rPr>
+          <w:rFonts w:hint="eastAsia" w:ascii="宋体" w:hAnsi="宋体" w:cs="宋体"/>
+          <w:b w:val="0"/>
+          <w:i w:val="0"/>
+          <w:caps w:val="0"/>
+          <w:color w:val="333333"/>
+          <w:spacing w:val="0"/>
+          <w:sz w:val="24"/>
+          <w:szCs w:val="24"/>
+          <w:shd w:val="clear" w:fill="FFFFFF"/>
+          <w:lang w:val="en-US" w:eastAsia="zh-CN"/>
+        </w:rPr>
+        <w:t>(6).</w:t>
+      </w:r>
       <w:r>
         <w:rPr>
           <w:rFonts w:hint="eastAsia" w:ascii="宋体" w:hAnsi="宋体" w:eastAsia="宋体" w:cs="宋体"/>
@@ -8807,20 +9131,35 @@
         <w:adjustRightInd/>
         <w:snapToGrid/>
         <w:spacing w:before="0" w:beforeAutospacing="0" w:after="0" w:afterAutospacing="0" w:line="480" w:lineRule="exact"/>
-        <w:ind w:left="0" w:firstLine="0" w:firstLineChars="0"/>
-        <w:textAlignment w:val="auto"/>
-        <w:rPr>
-          <w:rFonts w:hint="eastAsia" w:ascii="宋体" w:hAnsi="宋体" w:eastAsia="宋体" w:cs="宋体"/>
-          <w:b w:val="0"/>
-          <w:i w:val="0"/>
-          <w:caps w:val="0"/>
-          <w:color w:val="333333"/>
-          <w:spacing w:val="0"/>
-          <w:sz w:val="24"/>
-          <w:szCs w:val="24"/>
-          <w:shd w:val="clear" w:fill="FFFFFF"/>
-        </w:rPr>
-      </w:pPr>
+        <w:ind w:left="0" w:firstLine="420" w:firstLineChars="0"/>
+        <w:textAlignment w:val="auto"/>
+        <w:rPr>
+          <w:rFonts w:hint="eastAsia" w:ascii="宋体" w:hAnsi="宋体" w:eastAsia="宋体" w:cs="宋体"/>
+          <w:b w:val="0"/>
+          <w:i w:val="0"/>
+          <w:caps w:val="0"/>
+          <w:color w:val="333333"/>
+          <w:spacing w:val="0"/>
+          <w:sz w:val="24"/>
+          <w:szCs w:val="24"/>
+          <w:shd w:val="clear" w:fill="FFFFFF"/>
+        </w:rPr>
+      </w:pPr>
+      <w:r>
+        <w:rPr>
+          <w:rFonts w:hint="eastAsia" w:ascii="宋体" w:hAnsi="宋体" w:cs="宋体"/>
+          <w:b w:val="0"/>
+          <w:i w:val="0"/>
+          <w:caps w:val="0"/>
+          <w:color w:val="333333"/>
+          <w:spacing w:val="0"/>
+          <w:sz w:val="24"/>
+          <w:szCs w:val="24"/>
+          <w:shd w:val="clear" w:fill="FFFFFF"/>
+          <w:lang w:val="en-US" w:eastAsia="zh-CN"/>
+        </w:rPr>
+        <w:t>(7).</w:t>
+      </w:r>
       <w:r>
         <w:rPr>
           <w:rFonts w:hint="eastAsia" w:ascii="宋体" w:hAnsi="宋体" w:eastAsia="宋体" w:cs="宋体"/>
@@ -8855,20 +9194,35 @@
         <w:adjustRightInd/>
         <w:snapToGrid/>
         <w:spacing w:before="0" w:beforeAutospacing="0" w:after="0" w:afterAutospacing="0" w:line="480" w:lineRule="exact"/>
-        <w:ind w:left="0" w:firstLine="0" w:firstLineChars="0"/>
-        <w:textAlignment w:val="auto"/>
-        <w:rPr>
-          <w:rFonts w:hint="eastAsia" w:ascii="宋体" w:hAnsi="宋体" w:eastAsia="宋体" w:cs="宋体"/>
-          <w:b w:val="0"/>
-          <w:i w:val="0"/>
-          <w:caps w:val="0"/>
-          <w:color w:val="333333"/>
-          <w:spacing w:val="0"/>
-          <w:sz w:val="24"/>
-          <w:szCs w:val="24"/>
-          <w:shd w:val="clear" w:fill="FFFFFF"/>
-        </w:rPr>
-      </w:pPr>
+        <w:ind w:left="0" w:firstLine="420" w:firstLineChars="0"/>
+        <w:textAlignment w:val="auto"/>
+        <w:rPr>
+          <w:rFonts w:hint="eastAsia" w:ascii="宋体" w:hAnsi="宋体" w:eastAsia="宋体" w:cs="宋体"/>
+          <w:b w:val="0"/>
+          <w:i w:val="0"/>
+          <w:caps w:val="0"/>
+          <w:color w:val="333333"/>
+          <w:spacing w:val="0"/>
+          <w:sz w:val="24"/>
+          <w:szCs w:val="24"/>
+          <w:shd w:val="clear" w:fill="FFFFFF"/>
+        </w:rPr>
+      </w:pPr>
+      <w:r>
+        <w:rPr>
+          <w:rFonts w:hint="eastAsia" w:ascii="宋体" w:hAnsi="宋体" w:cs="宋体"/>
+          <w:b w:val="0"/>
+          <w:i w:val="0"/>
+          <w:caps w:val="0"/>
+          <w:color w:val="333333"/>
+          <w:spacing w:val="0"/>
+          <w:sz w:val="24"/>
+          <w:szCs w:val="24"/>
+          <w:shd w:val="clear" w:fill="FFFFFF"/>
+          <w:lang w:val="en-US" w:eastAsia="zh-CN"/>
+        </w:rPr>
+        <w:t>(8).</w:t>
+      </w:r>
       <w:r>
         <w:rPr>
           <w:rFonts w:hint="eastAsia" w:ascii="宋体" w:hAnsi="宋体" w:eastAsia="宋体" w:cs="宋体"/>
@@ -8903,20 +9257,35 @@
         <w:adjustRightInd/>
         <w:snapToGrid/>
         <w:spacing w:before="0" w:beforeAutospacing="0" w:after="0" w:afterAutospacing="0" w:line="480" w:lineRule="exact"/>
-        <w:ind w:left="0" w:firstLine="0" w:firstLineChars="0"/>
-        <w:textAlignment w:val="auto"/>
-        <w:rPr>
-          <w:rFonts w:hint="eastAsia" w:ascii="宋体" w:hAnsi="宋体" w:eastAsia="宋体" w:cs="宋体"/>
-          <w:b w:val="0"/>
-          <w:i w:val="0"/>
-          <w:caps w:val="0"/>
-          <w:color w:val="333333"/>
-          <w:spacing w:val="0"/>
-          <w:sz w:val="24"/>
-          <w:szCs w:val="24"/>
-          <w:shd w:val="clear" w:fill="FFFFFF"/>
-        </w:rPr>
-      </w:pPr>
+        <w:ind w:left="0" w:firstLine="420" w:firstLineChars="0"/>
+        <w:textAlignment w:val="auto"/>
+        <w:rPr>
+          <w:rFonts w:hint="eastAsia" w:ascii="宋体" w:hAnsi="宋体" w:eastAsia="宋体" w:cs="宋体"/>
+          <w:b w:val="0"/>
+          <w:i w:val="0"/>
+          <w:caps w:val="0"/>
+          <w:color w:val="333333"/>
+          <w:spacing w:val="0"/>
+          <w:sz w:val="24"/>
+          <w:szCs w:val="24"/>
+          <w:shd w:val="clear" w:fill="FFFFFF"/>
+        </w:rPr>
+      </w:pPr>
+      <w:r>
+        <w:rPr>
+          <w:rFonts w:hint="eastAsia" w:ascii="宋体" w:hAnsi="宋体" w:cs="宋体"/>
+          <w:b w:val="0"/>
+          <w:i w:val="0"/>
+          <w:caps w:val="0"/>
+          <w:color w:val="333333"/>
+          <w:spacing w:val="0"/>
+          <w:sz w:val="24"/>
+          <w:szCs w:val="24"/>
+          <w:shd w:val="clear" w:fill="FFFFFF"/>
+          <w:lang w:val="en-US" w:eastAsia="zh-CN"/>
+        </w:rPr>
+        <w:t>(9).</w:t>
+      </w:r>
       <w:r>
         <w:rPr>
           <w:rFonts w:hint="eastAsia" w:ascii="宋体" w:hAnsi="宋体" w:eastAsia="宋体" w:cs="宋体"/>
@@ -8951,20 +9320,35 @@
         <w:adjustRightInd/>
         <w:snapToGrid/>
         <w:spacing w:before="0" w:beforeAutospacing="0" w:after="0" w:afterAutospacing="0" w:line="480" w:lineRule="exact"/>
-        <w:ind w:left="0" w:firstLine="0" w:firstLineChars="0"/>
-        <w:textAlignment w:val="auto"/>
-        <w:rPr>
-          <w:rFonts w:hint="eastAsia" w:ascii="宋体" w:hAnsi="宋体" w:eastAsia="宋体" w:cs="宋体"/>
-          <w:b w:val="0"/>
-          <w:i w:val="0"/>
-          <w:caps w:val="0"/>
-          <w:color w:val="333333"/>
-          <w:spacing w:val="0"/>
-          <w:sz w:val="24"/>
-          <w:szCs w:val="24"/>
-          <w:shd w:val="clear" w:fill="FFFFFF"/>
-        </w:rPr>
-      </w:pPr>
+        <w:ind w:left="0" w:firstLine="420" w:firstLineChars="0"/>
+        <w:textAlignment w:val="auto"/>
+        <w:rPr>
+          <w:rFonts w:hint="eastAsia" w:ascii="宋体" w:hAnsi="宋体" w:eastAsia="宋体" w:cs="宋体"/>
+          <w:b w:val="0"/>
+          <w:i w:val="0"/>
+          <w:caps w:val="0"/>
+          <w:color w:val="333333"/>
+          <w:spacing w:val="0"/>
+          <w:sz w:val="24"/>
+          <w:szCs w:val="24"/>
+          <w:shd w:val="clear" w:fill="FFFFFF"/>
+        </w:rPr>
+      </w:pPr>
+      <w:r>
+        <w:rPr>
+          <w:rFonts w:hint="eastAsia" w:ascii="宋体" w:hAnsi="宋体" w:cs="宋体"/>
+          <w:b w:val="0"/>
+          <w:i w:val="0"/>
+          <w:caps w:val="0"/>
+          <w:color w:val="333333"/>
+          <w:spacing w:val="0"/>
+          <w:sz w:val="24"/>
+          <w:szCs w:val="24"/>
+          <w:shd w:val="clear" w:fill="FFFFFF"/>
+          <w:lang w:val="en-US" w:eastAsia="zh-CN"/>
+        </w:rPr>
+        <w:t>(10).</w:t>
+      </w:r>
       <w:r>
         <w:rPr>
           <w:rFonts w:hint="eastAsia" w:ascii="宋体" w:hAnsi="宋体" w:eastAsia="宋体" w:cs="宋体"/>
@@ -9342,7 +9726,7 @@
         <w:adjustRightInd/>
         <w:snapToGrid/>
         <w:spacing w:before="0" w:beforeAutospacing="0" w:after="0" w:afterAutospacing="0" w:line="480" w:lineRule="exact"/>
-        <w:ind w:left="0" w:firstLine="0" w:firstLineChars="0"/>
+        <w:ind w:left="0" w:firstLine="420" w:firstLineChars="0"/>
         <w:textAlignment w:val="auto"/>
         <w:rPr>
           <w:rFonts w:hint="eastAsia" w:ascii="宋体" w:hAnsi="宋体" w:eastAsia="宋体" w:cs="宋体"/>
@@ -9508,7 +9892,7 @@
         <w:adjustRightInd/>
         <w:snapToGrid/>
         <w:spacing w:before="0" w:beforeAutospacing="0" w:after="0" w:afterAutospacing="0" w:line="480" w:lineRule="exact"/>
-        <w:ind w:left="0" w:firstLine="0" w:firstLineChars="0"/>
+        <w:ind w:left="0" w:firstLine="420" w:firstLineChars="0"/>
         <w:textAlignment w:val="auto"/>
         <w:rPr>
           <w:rFonts w:hint="default" w:ascii="宋体" w:hAnsi="宋体" w:eastAsia="宋体" w:cs="宋体"/>
@@ -9675,7 +10059,7 @@
         <w:adjustRightInd/>
         <w:snapToGrid/>
         <w:spacing w:before="0" w:beforeAutospacing="0" w:after="0" w:afterAutospacing="0" w:line="480" w:lineRule="exact"/>
-        <w:ind w:left="0" w:firstLine="0" w:firstLineChars="0"/>
+        <w:ind w:left="0" w:firstLine="420" w:firstLineChars="0"/>
         <w:textAlignment w:val="auto"/>
         <w:rPr>
           <w:rFonts w:hint="default" w:ascii="宋体" w:hAnsi="宋体" w:eastAsia="宋体" w:cs="宋体"/>
@@ -9842,7 +10226,7 @@
         <w:adjustRightInd/>
         <w:snapToGrid/>
         <w:spacing w:before="0" w:beforeAutospacing="0" w:after="0" w:afterAutospacing="0" w:line="480" w:lineRule="exact"/>
-        <w:ind w:left="0" w:firstLine="0" w:firstLineChars="0"/>
+        <w:ind w:left="0" w:firstLine="420" w:firstLineChars="0"/>
         <w:textAlignment w:val="auto"/>
         <w:rPr>
           <w:rFonts w:hint="default" w:ascii="宋体" w:hAnsi="宋体" w:eastAsia="宋体" w:cs="宋体"/>
@@ -10009,7 +10393,7 @@
         <w:adjustRightInd/>
         <w:snapToGrid/>
         <w:spacing w:before="0" w:beforeAutospacing="0" w:after="0" w:afterAutospacing="0" w:line="480" w:lineRule="exact"/>
-        <w:ind w:left="0" w:firstLine="0" w:firstLineChars="0"/>
+        <w:ind w:left="0" w:firstLine="420" w:firstLineChars="0"/>
         <w:textAlignment w:val="auto"/>
         <w:rPr>
           <w:rFonts w:hint="default" w:ascii="宋体" w:hAnsi="宋体" w:eastAsia="宋体" w:cs="宋体"/>
@@ -10176,7 +10560,7 @@
         <w:adjustRightInd/>
         <w:snapToGrid/>
         <w:spacing w:before="0" w:beforeAutospacing="0" w:after="0" w:afterAutospacing="0" w:line="480" w:lineRule="exact"/>
-        <w:ind w:left="0" w:firstLine="0" w:firstLineChars="0"/>
+        <w:ind w:left="0" w:firstLine="420" w:firstLineChars="0"/>
         <w:textAlignment w:val="auto"/>
         <w:rPr>
           <w:rFonts w:hint="default" w:ascii="宋体" w:hAnsi="宋体" w:eastAsia="宋体" w:cs="宋体"/>
@@ -10343,7 +10727,7 @@
         <w:adjustRightInd/>
         <w:snapToGrid/>
         <w:spacing w:before="0" w:beforeAutospacing="0" w:after="0" w:afterAutospacing="0" w:line="480" w:lineRule="exact"/>
-        <w:ind w:left="0" w:firstLine="0" w:firstLineChars="0"/>
+        <w:ind w:left="0" w:firstLine="420" w:firstLineChars="0"/>
         <w:textAlignment w:val="auto"/>
         <w:rPr>
           <w:rFonts w:hint="eastAsia" w:ascii="黑体" w:hAnsi="黑体" w:eastAsia="黑体" w:cs="黑体"/>
@@ -10621,7 +11005,7 @@
         <w:adjustRightInd/>
         <w:snapToGrid/>
         <w:spacing w:before="0" w:beforeAutospacing="0" w:after="0" w:afterAutospacing="0" w:line="480" w:lineRule="exact"/>
-        <w:ind w:left="0" w:firstLine="0" w:firstLineChars="0"/>
+        <w:ind w:left="0" w:firstLine="420" w:firstLineChars="0"/>
         <w:textAlignment w:val="auto"/>
         <w:rPr>
           <w:rFonts w:hint="default" w:ascii="宋体" w:hAnsi="宋体" w:eastAsia="宋体" w:cs="宋体"/>
@@ -10662,6 +11046,21 @@
           <w:shd w:val="clear" w:fill="FFFFFF"/>
         </w:rPr>
         <w:br w:type="textWrapping"/>
+      </w:r>
+      <w:r>
+        <w:rPr>
+          <w:rFonts w:hint="eastAsia" w:ascii="宋体" w:hAnsi="宋体" w:cs="宋体"/>
+          <w:b w:val="0"/>
+          <w:i w:val="0"/>
+          <w:caps w:val="0"/>
+          <w:color w:val="333333"/>
+          <w:spacing w:val="0"/>
+          <w:sz w:val="24"/>
+          <w:szCs w:val="24"/>
+          <w:shd w:val="clear" w:fill="FFFFFF"/>
+          <w:lang w:val="en-US" w:eastAsia="zh-CN"/>
+        </w:rPr>
+        <w:tab/>
       </w:r>
       <w:r>
         <w:rPr>
@@ -10697,7 +11096,7 @@
         <w:adjustRightInd/>
         <w:snapToGrid/>
         <w:spacing w:before="0" w:beforeAutospacing="0" w:after="0" w:afterAutospacing="0" w:line="480" w:lineRule="exact"/>
-        <w:ind w:left="0" w:firstLine="0" w:firstLineChars="0"/>
+        <w:ind w:left="0" w:firstLine="420" w:firstLineChars="0"/>
         <w:textAlignment w:val="auto"/>
         <w:rPr>
           <w:rFonts w:hint="default" w:ascii="宋体" w:hAnsi="宋体" w:eastAsia="宋体" w:cs="宋体"/>
@@ -10713,6 +11112,21 @@
       </w:pPr>
       <w:r>
         <w:rPr>
+          <w:rFonts w:hint="eastAsia" w:ascii="宋体" w:hAnsi="宋体" w:cs="宋体"/>
+          <w:b w:val="0"/>
+          <w:i w:val="0"/>
+          <w:caps w:val="0"/>
+          <w:color w:val="333333"/>
+          <w:spacing w:val="0"/>
+          <w:sz w:val="24"/>
+          <w:szCs w:val="24"/>
+          <w:shd w:val="clear" w:fill="FFFFFF"/>
+          <w:lang w:val="en-US" w:eastAsia="zh-CN"/>
+        </w:rPr>
+        <w:t>(1).</w:t>
+      </w:r>
+      <w:r>
+        <w:rPr>
           <w:rFonts w:hint="default" w:ascii="宋体" w:hAnsi="宋体" w:eastAsia="宋体" w:cs="宋体"/>
           <w:b w:val="0"/>
           <w:i w:val="0"/>
@@ -10723,7 +11137,52 @@
           <w:szCs w:val="24"/>
           <w:shd w:val="clear" w:fill="FFFFFF"/>
         </w:rPr>
-        <w:t>用户应该有能力发布自己想要共享的书籍，并可以被其他用户浏览或检索到。</w:t>
+        <w:t>用户应该有能力发布自己想要共享的书籍，并可以被其他用户浏览或检</w:t>
+      </w:r>
+      <w:r>
+        <w:rPr>
+          <w:rFonts w:hint="eastAsia" w:ascii="宋体" w:hAnsi="宋体" w:cs="宋体"/>
+          <w:b w:val="0"/>
+          <w:i w:val="0"/>
+          <w:caps w:val="0"/>
+          <w:color w:val="333333"/>
+          <w:spacing w:val="0"/>
+          <w:sz w:val="24"/>
+          <w:szCs w:val="24"/>
+          <w:shd w:val="clear" w:fill="FFFFFF"/>
+          <w:lang w:val="en-US" w:eastAsia="zh-CN"/>
+        </w:rPr>
+        <w:tab/>
+        <w:t/>
+      </w:r>
+      <w:r>
+        <w:rPr>
+          <w:rFonts w:hint="eastAsia" w:ascii="宋体" w:hAnsi="宋体" w:cs="宋体"/>
+          <w:b w:val="0"/>
+          <w:i w:val="0"/>
+          <w:caps w:val="0"/>
+          <w:color w:val="333333"/>
+          <w:spacing w:val="0"/>
+          <w:sz w:val="24"/>
+          <w:szCs w:val="24"/>
+          <w:shd w:val="clear" w:fill="FFFFFF"/>
+          <w:lang w:val="en-US" w:eastAsia="zh-CN"/>
+        </w:rPr>
+        <w:tab/>
+      </w:r>
+      <w:r>
+        <w:rPr>
+          <w:rFonts w:hint="default" w:ascii="宋体" w:hAnsi="宋体" w:eastAsia="宋体" w:cs="宋体"/>
+          <w:b w:val="0"/>
+          <w:i w:val="0"/>
+          <w:caps w:val="0"/>
+          <w:color w:val="333333"/>
+          <w:spacing w:val="0"/>
+          <w:sz w:val="24"/>
+          <w:szCs w:val="24"/>
+          <w:shd w:val="clear" w:fill="FFFFFF"/>
+        </w:rPr>
+        <w:t>索到。</w:t>
       </w:r>
     </w:p>
     <w:p>
@@ -10745,7 +11204,7 @@
         <w:adjustRightInd/>
         <w:snapToGrid/>
         <w:spacing w:before="0" w:beforeAutospacing="0" w:after="0" w:afterAutospacing="0" w:line="480" w:lineRule="exact"/>
-        <w:ind w:left="0" w:firstLine="0" w:firstLineChars="0"/>
+        <w:ind w:left="0" w:firstLine="420" w:firstLineChars="0"/>
         <w:textAlignment w:val="auto"/>
         <w:rPr>
           <w:rFonts w:hint="default" w:ascii="宋体" w:hAnsi="宋体" w:eastAsia="宋体" w:cs="宋体"/>
@@ -10761,6 +11220,21 @@
       </w:pPr>
       <w:r>
         <w:rPr>
+          <w:rFonts w:hint="eastAsia" w:ascii="宋体" w:hAnsi="宋体" w:cs="宋体"/>
+          <w:b w:val="0"/>
+          <w:i w:val="0"/>
+          <w:caps w:val="0"/>
+          <w:color w:val="333333"/>
+          <w:spacing w:val="0"/>
+          <w:sz w:val="24"/>
+          <w:szCs w:val="24"/>
+          <w:shd w:val="clear" w:fill="FFFFFF"/>
+          <w:lang w:val="en-US" w:eastAsia="zh-CN"/>
+        </w:rPr>
+        <w:t>(2).</w:t>
+      </w:r>
+      <w:r>
+        <w:rPr>
           <w:rFonts w:hint="default" w:ascii="宋体" w:hAnsi="宋体" w:eastAsia="宋体" w:cs="宋体"/>
           <w:b w:val="0"/>
           <w:i w:val="0"/>
@@ -10771,7 +11245,52 @@
           <w:szCs w:val="24"/>
           <w:shd w:val="clear" w:fill="FFFFFF"/>
         </w:rPr>
-        <w:t>用户要具备可以浏览并检索他人书籍信息的能力，同时具备与其他用户取得线上联系的能力。</w:t>
+        <w:t>用户要具备可以浏览并检索他人书籍信息的能力，同时具备与其他用户</w:t>
+      </w:r>
+      <w:r>
+        <w:rPr>
+          <w:rFonts w:hint="eastAsia" w:ascii="宋体" w:hAnsi="宋体" w:cs="宋体"/>
+          <w:b w:val="0"/>
+          <w:i w:val="0"/>
+          <w:caps w:val="0"/>
+          <w:color w:val="333333"/>
+          <w:spacing w:val="0"/>
+          <w:sz w:val="24"/>
+          <w:szCs w:val="24"/>
+          <w:shd w:val="clear" w:fill="FFFFFF"/>
+          <w:lang w:val="en-US" w:eastAsia="zh-CN"/>
+        </w:rPr>
+        <w:tab/>
+        <w:t/>
+      </w:r>
+      <w:r>
+        <w:rPr>
+          <w:rFonts w:hint="eastAsia" w:ascii="宋体" w:hAnsi="宋体" w:cs="宋体"/>
+          <w:b w:val="0"/>
+          <w:i w:val="0"/>
+          <w:caps w:val="0"/>
+          <w:color w:val="333333"/>
+          <w:spacing w:val="0"/>
+          <w:sz w:val="24"/>
+          <w:szCs w:val="24"/>
+          <w:shd w:val="clear" w:fill="FFFFFF"/>
+          <w:lang w:val="en-US" w:eastAsia="zh-CN"/>
+        </w:rPr>
+        <w:tab/>
+      </w:r>
+      <w:r>
+        <w:rPr>
+          <w:rFonts w:hint="default" w:ascii="宋体" w:hAnsi="宋体" w:eastAsia="宋体" w:cs="宋体"/>
+          <w:b w:val="0"/>
+          <w:i w:val="0"/>
+          <w:caps w:val="0"/>
+          <w:color w:val="333333"/>
+          <w:spacing w:val="0"/>
+          <w:sz w:val="24"/>
+          <w:szCs w:val="24"/>
+          <w:shd w:val="clear" w:fill="FFFFFF"/>
+        </w:rPr>
+        <w:t>取得线上联系的能力。</w:t>
       </w:r>
     </w:p>
     <w:p>
@@ -10793,7 +11312,7 @@
         <w:adjustRightInd/>
         <w:snapToGrid/>
         <w:spacing w:before="0" w:beforeAutospacing="0" w:after="0" w:afterAutospacing="0" w:line="480" w:lineRule="exact"/>
-        <w:ind w:left="0" w:firstLine="0" w:firstLineChars="0"/>
+        <w:ind w:left="0" w:firstLine="420" w:firstLineChars="0"/>
         <w:textAlignment w:val="auto"/>
         <w:rPr>
           <w:rFonts w:hint="default" w:ascii="宋体" w:hAnsi="宋体" w:eastAsia="宋体" w:cs="宋体"/>
@@ -10834,6 +11353,21 @@
           <w:shd w:val="clear" w:fill="FFFFFF"/>
         </w:rPr>
         <w:br w:type="textWrapping"/>
+      </w:r>
+      <w:r>
+        <w:rPr>
+          <w:rFonts w:hint="eastAsia" w:ascii="宋体" w:hAnsi="宋体" w:cs="宋体"/>
+          <w:b w:val="0"/>
+          <w:i w:val="0"/>
+          <w:caps w:val="0"/>
+          <w:color w:val="333333"/>
+          <w:spacing w:val="0"/>
+          <w:sz w:val="24"/>
+          <w:szCs w:val="24"/>
+          <w:shd w:val="clear" w:fill="FFFFFF"/>
+          <w:lang w:val="en-US" w:eastAsia="zh-CN"/>
+        </w:rPr>
+        <w:tab/>
       </w:r>
       <w:r>
         <w:rPr>
@@ -10988,7 +11522,7 @@
         <w:adjustRightInd/>
         <w:snapToGrid/>
         <w:spacing w:before="0" w:beforeAutospacing="0" w:after="0" w:afterAutospacing="0" w:line="480" w:lineRule="exact"/>
-        <w:ind w:left="0" w:firstLine="0" w:firstLineChars="0"/>
+        <w:ind w:left="0" w:firstLine="420" w:firstLineChars="0"/>
         <w:textAlignment w:val="auto"/>
         <w:rPr>
           <w:rFonts w:hint="default" w:ascii="宋体" w:hAnsi="宋体" w:eastAsia="宋体" w:cs="宋体"/>
@@ -11029,6 +11563,21 @@
           <w:shd w:val="clear" w:fill="FFFFFF"/>
         </w:rPr>
         <w:br w:type="textWrapping"/>
+      </w:r>
+      <w:r>
+        <w:rPr>
+          <w:rFonts w:hint="eastAsia" w:ascii="宋体" w:hAnsi="宋体" w:cs="宋体"/>
+          <w:b w:val="0"/>
+          <w:i w:val="0"/>
+          <w:caps w:val="0"/>
+          <w:color w:val="333333"/>
+          <w:spacing w:val="0"/>
+          <w:sz w:val="24"/>
+          <w:szCs w:val="24"/>
+          <w:shd w:val="clear" w:fill="FFFFFF"/>
+          <w:lang w:val="en-US" w:eastAsia="zh-CN"/>
+        </w:rPr>
+        <w:tab/>
       </w:r>
       <w:r>
         <w:rPr>
@@ -11825,7 +12374,7 @@
         <w:adjustRightInd/>
         <w:snapToGrid/>
         <w:spacing w:before="0" w:beforeAutospacing="0" w:after="0" w:afterAutospacing="0" w:line="480" w:lineRule="exact"/>
-        <w:ind w:left="0" w:firstLine="0" w:firstLineChars="0"/>
+        <w:ind w:left="0" w:firstLine="420" w:firstLineChars="0"/>
         <w:textAlignment w:val="auto"/>
         <w:rPr>
           <w:rFonts w:hint="default" w:ascii="宋体" w:hAnsi="宋体" w:eastAsia="宋体" w:cs="宋体"/>
@@ -11869,6 +12418,21 @@
       </w:r>
       <w:r>
         <w:rPr>
+          <w:rFonts w:hint="eastAsia" w:ascii="宋体" w:hAnsi="宋体" w:cs="宋体"/>
+          <w:b w:val="0"/>
+          <w:i w:val="0"/>
+          <w:caps w:val="0"/>
+          <w:color w:val="333333"/>
+          <w:spacing w:val="0"/>
+          <w:sz w:val="24"/>
+          <w:szCs w:val="24"/>
+          <w:shd w:val="clear" w:fill="FFFFFF"/>
+          <w:lang w:val="en-US" w:eastAsia="zh-CN"/>
+        </w:rPr>
+        <w:tab/>
+      </w:r>
+      <w:r>
+        <w:rPr>
           <w:rFonts w:hint="default" w:ascii="宋体" w:hAnsi="宋体" w:eastAsia="宋体" w:cs="宋体"/>
           <w:b w:val="0"/>
           <w:i w:val="0"/>
@@ -11894,6 +12458,21 @@
           <w:shd w:val="clear" w:fill="FFFFFF"/>
         </w:rPr>
         <w:br w:type="textWrapping"/>
+      </w:r>
+      <w:r>
+        <w:rPr>
+          <w:rFonts w:hint="eastAsia" w:ascii="宋体" w:hAnsi="宋体" w:cs="宋体"/>
+          <w:b w:val="0"/>
+          <w:i w:val="0"/>
+          <w:caps w:val="0"/>
+          <w:color w:val="333333"/>
+          <w:spacing w:val="0"/>
+          <w:sz w:val="24"/>
+          <w:szCs w:val="24"/>
+          <w:shd w:val="clear" w:fill="FFFFFF"/>
+          <w:lang w:val="en-US" w:eastAsia="zh-CN"/>
+        </w:rPr>
+        <w:tab/>
       </w:r>
       <w:r>
         <w:rPr>
@@ -12048,7 +12627,7 @@
         <w:adjustRightInd/>
         <w:snapToGrid/>
         <w:spacing w:before="0" w:beforeAutospacing="0" w:after="0" w:afterAutospacing="0" w:line="480" w:lineRule="exact"/>
-        <w:ind w:left="0" w:firstLine="0" w:firstLineChars="0"/>
+        <w:ind w:left="0" w:firstLine="420" w:firstLineChars="0"/>
         <w:textAlignment w:val="auto"/>
         <w:rPr>
           <w:rFonts w:hint="default" w:ascii="宋体" w:hAnsi="宋体" w:eastAsia="宋体" w:cs="宋体"/>
@@ -12133,7 +12712,7 @@
         <w:adjustRightInd/>
         <w:snapToGrid/>
         <w:spacing w:before="0" w:beforeAutospacing="0" w:after="0" w:afterAutospacing="0" w:line="480" w:lineRule="exact"/>
-        <w:ind w:left="0" w:firstLine="0" w:firstLineChars="0"/>
+        <w:ind w:left="0" w:firstLine="420" w:firstLineChars="0"/>
         <w:textAlignment w:val="auto"/>
         <w:rPr>
           <w:rFonts w:hint="default" w:ascii="宋体" w:hAnsi="宋体" w:eastAsia="宋体" w:cs="宋体"/>
@@ -12300,7 +12879,7 @@
         <w:adjustRightInd/>
         <w:snapToGrid/>
         <w:spacing w:before="0" w:beforeAutospacing="0" w:after="0" w:afterAutospacing="0" w:line="480" w:lineRule="exact"/>
-        <w:ind w:left="0" w:firstLine="0" w:firstLineChars="0"/>
+        <w:ind w:left="0" w:firstLine="420" w:firstLineChars="0"/>
         <w:textAlignment w:val="auto"/>
         <w:rPr>
           <w:rFonts w:hint="default" w:ascii="宋体" w:hAnsi="宋体" w:eastAsia="宋体" w:cs="宋体"/>
@@ -12341,6 +12920,21 @@
           <w:shd w:val="clear" w:fill="FFFFFF"/>
         </w:rPr>
         <w:br w:type="textWrapping"/>
+      </w:r>
+      <w:r>
+        <w:rPr>
+          <w:rFonts w:hint="eastAsia" w:ascii="宋体" w:hAnsi="宋体" w:cs="宋体"/>
+          <w:b w:val="0"/>
+          <w:i w:val="0"/>
+          <w:caps w:val="0"/>
+          <w:color w:val="333333"/>
+          <w:spacing w:val="0"/>
+          <w:sz w:val="24"/>
+          <w:szCs w:val="24"/>
+          <w:shd w:val="clear" w:fill="FFFFFF"/>
+          <w:lang w:val="en-US" w:eastAsia="zh-CN"/>
+        </w:rPr>
+        <w:tab/>
       </w:r>
       <w:r>
         <w:rPr>
@@ -12535,7 +13129,7 @@
         <w:adjustRightInd/>
         <w:snapToGrid/>
         <w:spacing w:before="0" w:beforeAutospacing="0" w:after="0" w:afterAutospacing="0" w:line="480" w:lineRule="exact"/>
-        <w:ind w:left="0" w:firstLine="0" w:firstLineChars="0"/>
+        <w:ind w:left="0" w:firstLine="420" w:firstLineChars="0"/>
         <w:textAlignment w:val="auto"/>
         <w:rPr>
           <w:rFonts w:hint="default" w:ascii="宋体" w:hAnsi="宋体" w:eastAsia="宋体" w:cs="宋体"/>
@@ -12576,6 +13170,21 @@
           <w:shd w:val="clear" w:fill="FFFFFF"/>
         </w:rPr>
         <w:br w:type="textWrapping"/>
+      </w:r>
+      <w:r>
+        <w:rPr>
+          <w:rFonts w:hint="eastAsia" w:cs="宋体"/>
+          <w:b w:val="0"/>
+          <w:i w:val="0"/>
+          <w:caps w:val="0"/>
+          <w:color w:val="333333"/>
+          <w:spacing w:val="0"/>
+          <w:sz w:val="24"/>
+          <w:szCs w:val="24"/>
+          <w:shd w:val="clear" w:fill="FFFFFF"/>
+          <w:lang w:val="en-US" w:eastAsia="zh-CN"/>
+        </w:rPr>
+        <w:tab/>
       </w:r>
       <w:r>
         <w:rPr>
@@ -12792,7 +13401,7 @@
         <w:adjustRightInd/>
         <w:snapToGrid/>
         <w:spacing w:before="0" w:beforeAutospacing="0" w:after="0" w:afterAutospacing="0" w:line="480" w:lineRule="exact"/>
-        <w:ind w:left="0" w:firstLine="0" w:firstLineChars="0"/>
+        <w:ind w:left="0" w:firstLine="420" w:firstLineChars="0"/>
         <w:textAlignment w:val="auto"/>
         <w:rPr>
           <w:rFonts w:hint="default" w:ascii="宋体" w:hAnsi="宋体" w:eastAsia="宋体" w:cs="宋体"/>
@@ -12833,6 +13442,21 @@
           <w:shd w:val="clear" w:fill="FFFFFF"/>
         </w:rPr>
         <w:br w:type="textWrapping"/>
+      </w:r>
+      <w:r>
+        <w:rPr>
+          <w:rFonts w:hint="eastAsia" w:ascii="宋体" w:hAnsi="宋体" w:cs="宋体"/>
+          <w:b w:val="0"/>
+          <w:i w:val="0"/>
+          <w:caps w:val="0"/>
+          <w:color w:val="333333"/>
+          <w:spacing w:val="0"/>
+          <w:sz w:val="24"/>
+          <w:szCs w:val="24"/>
+          <w:shd w:val="clear" w:fill="FFFFFF"/>
+          <w:lang w:val="en-US" w:eastAsia="zh-CN"/>
+        </w:rPr>
+        <w:tab/>
       </w:r>
       <w:r>
         <w:rPr>
@@ -13900,7 +14524,7 @@
         <w:adjustRightInd/>
         <w:snapToGrid/>
         <w:spacing w:before="0" w:beforeAutospacing="0" w:after="0" w:afterAutospacing="0" w:line="480" w:lineRule="exact"/>
-        <w:ind w:left="0" w:firstLine="0" w:firstLineChars="0"/>
+        <w:ind w:left="0" w:firstLine="420" w:firstLineChars="0"/>
         <w:textAlignment w:val="auto"/>
         <w:rPr>
           <w:rFonts w:hint="default" w:ascii="宋体" w:hAnsi="宋体" w:eastAsia="宋体" w:cs="宋体"/>
@@ -13969,6 +14593,21 @@
           <w:shd w:val="clear" w:fill="FFFFFF"/>
         </w:rPr>
         <w:br w:type="textWrapping"/>
+      </w:r>
+      <w:r>
+        <w:rPr>
+          <w:rFonts w:hint="eastAsia" w:ascii="宋体" w:hAnsi="宋体" w:cs="宋体"/>
+          <w:b w:val="0"/>
+          <w:i w:val="0"/>
+          <w:caps w:val="0"/>
+          <w:color w:val="333333"/>
+          <w:spacing w:val="0"/>
+          <w:sz w:val="24"/>
+          <w:szCs w:val="24"/>
+          <w:shd w:val="clear" w:fill="FFFFFF"/>
+          <w:lang w:val="en-US" w:eastAsia="zh-CN"/>
+        </w:rPr>
+        <w:tab/>
       </w:r>
       <w:r>
         <w:rPr>
@@ -14236,7 +14875,7 @@
         <w:adjustRightInd/>
         <w:snapToGrid/>
         <w:spacing w:before="0" w:beforeAutospacing="0" w:after="0" w:afterAutospacing="0" w:line="480" w:lineRule="exact"/>
-        <w:ind w:left="0" w:firstLine="0" w:firstLineChars="0"/>
+        <w:ind w:left="0" w:firstLine="420" w:firstLineChars="0"/>
         <w:textAlignment w:val="auto"/>
         <w:rPr>
           <w:rFonts w:hint="default" w:ascii="宋体" w:hAnsi="宋体" w:eastAsia="宋体" w:cs="宋体"/>
@@ -14305,6 +14944,21 @@
           <w:shd w:val="clear" w:fill="FFFFFF"/>
         </w:rPr>
         <w:br w:type="textWrapping"/>
+      </w:r>
+      <w:r>
+        <w:rPr>
+          <w:rFonts w:hint="eastAsia" w:ascii="宋体" w:hAnsi="宋体" w:cs="宋体"/>
+          <w:b w:val="0"/>
+          <w:i w:val="0"/>
+          <w:caps w:val="0"/>
+          <w:color w:val="333333"/>
+          <w:spacing w:val="0"/>
+          <w:sz w:val="24"/>
+          <w:szCs w:val="24"/>
+          <w:shd w:val="clear" w:fill="FFFFFF"/>
+          <w:lang w:val="en-US" w:eastAsia="zh-CN"/>
+        </w:rPr>
+        <w:tab/>
       </w:r>
       <w:r>
         <w:rPr>
@@ -14493,7 +15147,7 @@
         <w:adjustRightInd/>
         <w:snapToGrid/>
         <w:spacing w:before="0" w:beforeAutospacing="0" w:after="0" w:afterAutospacing="0" w:line="480" w:lineRule="exact"/>
-        <w:ind w:left="0" w:firstLine="0" w:firstLineChars="0"/>
+        <w:ind w:left="0" w:firstLine="420" w:firstLineChars="0"/>
         <w:textAlignment w:val="auto"/>
         <w:rPr>
           <w:rFonts w:hint="default" w:ascii="宋体" w:hAnsi="宋体" w:eastAsia="宋体" w:cs="宋体"/>
@@ -14770,7 +15424,7 @@
         <w:adjustRightInd/>
         <w:snapToGrid/>
         <w:spacing w:before="0" w:beforeAutospacing="0" w:after="0" w:afterAutospacing="0" w:line="480" w:lineRule="exact"/>
-        <w:ind w:left="0" w:firstLine="0" w:firstLineChars="0"/>
+        <w:ind w:left="0" w:firstLine="420" w:firstLineChars="0"/>
         <w:textAlignment w:val="auto"/>
         <w:rPr>
           <w:rFonts w:hint="default" w:ascii="宋体" w:hAnsi="宋体" w:eastAsia="宋体" w:cs="宋体"/>
@@ -14971,7 +15625,7 @@
         <w:adjustRightInd/>
         <w:snapToGrid/>
         <w:spacing w:before="0" w:beforeAutospacing="0" w:after="0" w:afterAutospacing="0" w:line="480" w:lineRule="exact"/>
-        <w:ind w:left="0" w:firstLine="0" w:firstLineChars="0"/>
+        <w:ind w:left="0" w:firstLine="420" w:firstLineChars="0"/>
         <w:textAlignment w:val="auto"/>
         <w:rPr>
           <w:rFonts w:hint="default" w:ascii="宋体" w:hAnsi="宋体" w:eastAsia="宋体" w:cs="宋体"/>
@@ -15012,6 +15666,21 @@
           <w:shd w:val="clear" w:fill="FFFFFF"/>
         </w:rPr>
         <w:br w:type="textWrapping"/>
+      </w:r>
+      <w:r>
+        <w:rPr>
+          <w:rFonts w:hint="eastAsia" w:ascii="宋体" w:hAnsi="宋体" w:cs="宋体"/>
+          <w:b w:val="0"/>
+          <w:i w:val="0"/>
+          <w:caps w:val="0"/>
+          <w:color w:val="333333"/>
+          <w:spacing w:val="0"/>
+          <w:sz w:val="24"/>
+          <w:szCs w:val="24"/>
+          <w:shd w:val="clear" w:fill="FFFFFF"/>
+          <w:lang w:val="en-US" w:eastAsia="zh-CN"/>
+        </w:rPr>
+        <w:tab/>
       </w:r>
       <w:r>
         <w:rPr>
@@ -15095,7 +15764,7 @@
         <w:adjustRightInd/>
         <w:snapToGrid/>
         <w:spacing w:before="0" w:beforeAutospacing="0" w:after="0" w:afterAutospacing="0" w:line="480" w:lineRule="exact"/>
-        <w:ind w:left="0" w:firstLine="0" w:firstLineChars="0"/>
+        <w:ind w:left="0" w:firstLine="420" w:firstLineChars="0"/>
         <w:textAlignment w:val="auto"/>
         <w:rPr>
           <w:rFonts w:hint="default" w:ascii="宋体" w:hAnsi="宋体" w:eastAsia="宋体" w:cs="宋体"/>
@@ -15136,6 +15805,21 @@
           <w:shd w:val="clear" w:fill="FFFFFF"/>
         </w:rPr>
         <w:br w:type="textWrapping"/>
+      </w:r>
+      <w:r>
+        <w:rPr>
+          <w:rFonts w:hint="eastAsia" w:ascii="宋体" w:hAnsi="宋体" w:cs="宋体"/>
+          <w:b w:val="0"/>
+          <w:i w:val="0"/>
+          <w:caps w:val="0"/>
+          <w:color w:val="333333"/>
+          <w:spacing w:val="0"/>
+          <w:sz w:val="24"/>
+          <w:szCs w:val="24"/>
+          <w:shd w:val="clear" w:fill="FFFFFF"/>
+          <w:lang w:val="en-US" w:eastAsia="zh-CN"/>
+        </w:rPr>
+        <w:tab/>
       </w:r>
       <w:r>
         <w:rPr>
@@ -15284,7 +15968,7 @@
         <w:adjustRightInd/>
         <w:snapToGrid/>
         <w:spacing w:before="0" w:beforeAutospacing="0" w:after="0" w:afterAutospacing="0" w:line="480" w:lineRule="exact"/>
-        <w:ind w:left="0" w:firstLine="0" w:firstLineChars="0"/>
+        <w:ind w:left="0" w:firstLine="420" w:firstLineChars="0"/>
         <w:textAlignment w:val="auto"/>
         <w:rPr>
           <w:rFonts w:hint="default" w:ascii="宋体" w:hAnsi="宋体" w:eastAsia="宋体" w:cs="宋体"/>
@@ -15476,7 +16160,7 @@
         <w:adjustRightInd/>
         <w:snapToGrid/>
         <w:spacing w:before="0" w:beforeAutospacing="0" w:after="0" w:afterAutospacing="0" w:line="480" w:lineRule="exact"/>
-        <w:ind w:left="0" w:firstLine="0" w:firstLineChars="0"/>
+        <w:ind w:left="0" w:firstLine="420" w:firstLineChars="0"/>
         <w:textAlignment w:val="auto"/>
         <w:rPr>
           <w:rFonts w:hint="eastAsia" w:ascii="宋体" w:hAnsi="宋体" w:eastAsia="宋体" w:cs="宋体"/>
@@ -15668,7 +16352,7 @@
         <w:adjustRightInd/>
         <w:snapToGrid/>
         <w:spacing w:before="0" w:beforeAutospacing="0" w:after="0" w:afterAutospacing="0" w:line="480" w:lineRule="exact"/>
-        <w:ind w:left="0" w:firstLine="0" w:firstLineChars="0"/>
+        <w:ind w:left="0" w:firstLine="420" w:firstLineChars="0"/>
         <w:textAlignment w:val="auto"/>
         <w:rPr>
           <w:rFonts w:hint="eastAsia" w:ascii="宋体" w:hAnsi="宋体" w:eastAsia="宋体" w:cs="宋体"/>
@@ -15829,7 +16513,7 @@
         <w:adjustRightInd/>
         <w:snapToGrid/>
         <w:spacing w:before="0" w:beforeAutospacing="0" w:after="0" w:afterAutospacing="0" w:line="480" w:lineRule="exact"/>
-        <w:ind w:left="0" w:firstLine="0" w:firstLineChars="0"/>
+        <w:ind w:left="0" w:firstLine="420" w:firstLineChars="0"/>
         <w:textAlignment w:val="auto"/>
         <w:rPr>
           <w:rFonts w:hint="default" w:ascii="宋体" w:hAnsi="宋体" w:eastAsia="宋体" w:cs="宋体"/>
@@ -15995,7 +16679,7 @@
         <w:adjustRightInd/>
         <w:snapToGrid/>
         <w:spacing w:before="0" w:beforeAutospacing="0" w:after="0" w:afterAutospacing="0" w:line="480" w:lineRule="exact"/>
-        <w:ind w:left="0" w:firstLine="0" w:firstLineChars="0"/>
+        <w:ind w:left="0" w:firstLine="420" w:firstLineChars="0"/>
         <w:textAlignment w:val="auto"/>
         <w:rPr>
           <w:rFonts w:hint="default" w:ascii="宋体" w:hAnsi="宋体" w:eastAsia="宋体" w:cs="宋体"/>
@@ -16039,6 +16723,22 @@
           <w:shd w:val="clear" w:fill="FFFFFF"/>
         </w:rPr>
         <w:br w:type="textWrapping"/>
+      </w:r>
+      <w:r>
+        <w:rPr>
+          <w:rFonts w:hint="eastAsia" w:ascii="宋体" w:hAnsi="宋体" w:cs="宋体"/>
+          <w:b w:val="0"/>
+          <w:bCs w:val="0"/>
+          <w:i w:val="0"/>
+          <w:caps w:val="0"/>
+          <w:color w:val="333333"/>
+          <w:spacing w:val="0"/>
+          <w:sz w:val="24"/>
+          <w:szCs w:val="24"/>
+          <w:shd w:val="clear" w:fill="FFFFFF"/>
+          <w:lang w:val="en-US" w:eastAsia="zh-CN"/>
+        </w:rPr>
+        <w:tab/>
       </w:r>
       <w:r>
         <w:rPr>
@@ -16191,7 +16891,7 @@
         <w:adjustRightInd/>
         <w:snapToGrid/>
         <w:spacing w:before="0" w:beforeAutospacing="0" w:after="0" w:afterAutospacing="0" w:line="480" w:lineRule="exact"/>
-        <w:ind w:left="0" w:firstLine="0" w:firstLineChars="0"/>
+        <w:ind w:left="0" w:firstLine="420" w:firstLineChars="0"/>
         <w:textAlignment w:val="auto"/>
         <w:rPr>
           <w:rFonts w:hint="default" w:ascii="宋体" w:hAnsi="宋体" w:eastAsia="宋体" w:cs="宋体"/>
@@ -16387,7 +17087,7 @@
         <w:adjustRightInd/>
         <w:snapToGrid/>
         <w:spacing w:before="0" w:beforeAutospacing="0" w:after="0" w:afterAutospacing="0" w:line="480" w:lineRule="exact"/>
-        <w:ind w:left="0" w:firstLine="0" w:firstLineChars="0"/>
+        <w:ind w:left="0" w:firstLine="420" w:firstLineChars="0"/>
         <w:textAlignment w:val="auto"/>
         <w:rPr>
           <w:rFonts w:hint="default" w:ascii="宋体" w:hAnsi="宋体" w:eastAsia="宋体" w:cs="宋体"/>
@@ -16431,6 +17131,22 @@
           <w:shd w:val="clear" w:fill="FFFFFF"/>
         </w:rPr>
         <w:br w:type="textWrapping"/>
+      </w:r>
+      <w:r>
+        <w:rPr>
+          <w:rFonts w:hint="eastAsia" w:ascii="宋体" w:hAnsi="宋体" w:cs="宋体"/>
+          <w:b w:val="0"/>
+          <w:bCs w:val="0"/>
+          <w:i w:val="0"/>
+          <w:caps w:val="0"/>
+          <w:color w:val="333333"/>
+          <w:spacing w:val="0"/>
+          <w:sz w:val="24"/>
+          <w:szCs w:val="24"/>
+          <w:shd w:val="clear" w:fill="FFFFFF"/>
+          <w:lang w:val="en-US" w:eastAsia="zh-CN"/>
+        </w:rPr>
+        <w:tab/>
       </w:r>
       <w:r>
         <w:rPr>
@@ -16583,7 +17299,7 @@
         <w:adjustRightInd/>
         <w:snapToGrid/>
         <w:spacing w:before="0" w:beforeAutospacing="0" w:after="0" w:afterAutospacing="0" w:line="480" w:lineRule="exact"/>
-        <w:ind w:left="0" w:firstLine="0" w:firstLineChars="0"/>
+        <w:ind w:left="0" w:firstLine="420" w:firstLineChars="0"/>
         <w:textAlignment w:val="auto"/>
         <w:rPr>
           <w:rFonts w:hint="default" w:ascii="宋体" w:hAnsi="宋体" w:eastAsia="宋体" w:cs="宋体"/>
@@ -16746,7 +17462,7 @@
         <w:adjustRightInd/>
         <w:snapToGrid/>
         <w:spacing w:before="0" w:beforeAutospacing="0" w:after="0" w:afterAutospacing="0" w:line="480" w:lineRule="exact"/>
-        <w:ind w:left="0" w:firstLine="0" w:firstLineChars="0"/>
+        <w:ind w:left="0" w:firstLine="420" w:firstLineChars="0"/>
         <w:textAlignment w:val="auto"/>
         <w:rPr>
           <w:rFonts w:hint="default" w:ascii="宋体" w:hAnsi="宋体" w:eastAsia="宋体" w:cs="宋体"/>
@@ -16912,7 +17628,7 @@
         <w:adjustRightInd/>
         <w:snapToGrid/>
         <w:spacing w:before="0" w:beforeAutospacing="0" w:after="0" w:afterAutospacing="0" w:line="480" w:lineRule="exact"/>
-        <w:ind w:left="0" w:firstLine="0" w:firstLineChars="0"/>
+        <w:ind w:left="0" w:firstLine="420" w:firstLineChars="0"/>
         <w:textAlignment w:val="auto"/>
         <w:rPr>
           <w:rFonts w:hint="default" w:ascii="宋体" w:hAnsi="宋体" w:eastAsia="宋体" w:cs="宋体"/>
@@ -17078,7 +17794,7 @@
         <w:adjustRightInd/>
         <w:snapToGrid/>
         <w:spacing w:before="0" w:beforeAutospacing="0" w:after="0" w:afterAutospacing="0" w:line="480" w:lineRule="exact"/>
-        <w:ind w:left="0" w:firstLine="0" w:firstLineChars="0"/>
+        <w:ind w:left="0" w:firstLine="420" w:firstLineChars="0"/>
         <w:textAlignment w:val="auto"/>
         <w:rPr>
           <w:rFonts w:hint="default" w:ascii="宋体" w:hAnsi="宋体" w:eastAsia="宋体" w:cs="宋体"/>
@@ -17122,6 +17838,22 @@
           <w:shd w:val="clear" w:fill="FFFFFF"/>
         </w:rPr>
         <w:br w:type="textWrapping"/>
+      </w:r>
+      <w:r>
+        <w:rPr>
+          <w:rFonts w:hint="eastAsia" w:ascii="宋体" w:hAnsi="宋体" w:cs="宋体"/>
+          <w:b w:val="0"/>
+          <w:bCs w:val="0"/>
+          <w:i w:val="0"/>
+          <w:caps w:val="0"/>
+          <w:color w:val="333333"/>
+          <w:spacing w:val="0"/>
+          <w:sz w:val="24"/>
+          <w:szCs w:val="24"/>
+          <w:shd w:val="clear" w:fill="FFFFFF"/>
+          <w:lang w:val="en-US" w:eastAsia="zh-CN"/>
+        </w:rPr>
+        <w:tab/>
       </w:r>
       <w:r>
         <w:rPr>
@@ -17721,7 +18453,7 @@
         <w:adjustRightInd/>
         <w:snapToGrid/>
         <w:spacing w:before="0" w:beforeAutospacing="0" w:after="0" w:afterAutospacing="0" w:line="480" w:lineRule="exact"/>
-        <w:ind w:left="0" w:firstLine="0" w:firstLineChars="0"/>
+        <w:ind w:left="0" w:firstLine="420" w:firstLineChars="0"/>
         <w:textAlignment w:val="auto"/>
         <w:rPr>
           <w:rFonts w:hint="eastAsia" w:ascii="宋体" w:hAnsi="宋体" w:eastAsia="宋体" w:cs="宋体"/>
@@ -17903,7 +18635,7 @@
         <w:adjustRightInd/>
         <w:snapToGrid/>
         <w:spacing w:before="0" w:beforeAutospacing="0" w:after="0" w:afterAutospacing="0" w:line="480" w:lineRule="exact"/>
-        <w:ind w:left="0" w:firstLine="0" w:firstLineChars="0"/>
+        <w:ind w:left="0" w:firstLine="420" w:firstLineChars="0"/>
         <w:textAlignment w:val="auto"/>
         <w:rPr>
           <w:rFonts w:hint="default" w:ascii="宋体" w:hAnsi="宋体" w:eastAsia="宋体" w:cs="宋体"/>
@@ -18188,7 +18920,7 @@
         <w:adjustRightInd/>
         <w:snapToGrid/>
         <w:spacing w:before="0" w:beforeAutospacing="0" w:after="0" w:afterAutospacing="0" w:line="480" w:lineRule="exact"/>
-        <w:ind w:left="0" w:firstLine="0" w:firstLineChars="0"/>
+        <w:ind w:left="0" w:firstLine="420" w:firstLineChars="0"/>
         <w:textAlignment w:val="auto"/>
         <w:rPr>
           <w:rFonts w:hint="default" w:ascii="宋体" w:hAnsi="宋体" w:eastAsia="宋体" w:cs="宋体"/>
@@ -18470,7 +19202,7 @@
         <w:adjustRightInd/>
         <w:snapToGrid/>
         <w:spacing w:before="0" w:beforeAutospacing="0" w:after="0" w:afterAutospacing="0" w:line="480" w:lineRule="exact"/>
-        <w:ind w:left="0" w:firstLine="0" w:firstLineChars="0"/>
+        <w:ind w:left="0" w:firstLine="420" w:firstLineChars="0"/>
         <w:textAlignment w:val="auto"/>
         <w:rPr>
           <w:rFonts w:hint="default" w:ascii="宋体" w:hAnsi="宋体" w:eastAsia="宋体" w:cs="宋体"/>
@@ -18636,7 +19368,7 @@
         <w:adjustRightInd/>
         <w:snapToGrid/>
         <w:spacing w:before="0" w:beforeAutospacing="0" w:after="0" w:afterAutospacing="0" w:line="480" w:lineRule="exact"/>
-        <w:ind w:left="0" w:firstLine="0" w:firstLineChars="0"/>
+        <w:ind w:left="0" w:firstLine="420" w:firstLineChars="0"/>
         <w:textAlignment w:val="auto"/>
         <w:rPr>
           <w:rFonts w:hint="eastAsia" w:ascii="宋体" w:hAnsi="宋体" w:eastAsia="宋体" w:cs="宋体"/>
@@ -18802,7 +19534,7 @@
         <w:adjustRightInd/>
         <w:snapToGrid/>
         <w:spacing w:before="0" w:beforeAutospacing="0" w:after="0" w:afterAutospacing="0" w:line="480" w:lineRule="exact"/>
-        <w:ind w:left="0" w:firstLine="0" w:firstLineChars="0"/>
+        <w:ind w:left="0" w:firstLine="420" w:firstLineChars="0"/>
         <w:textAlignment w:val="auto"/>
         <w:rPr>
           <w:rFonts w:hint="default" w:ascii="宋体" w:hAnsi="宋体" w:eastAsia="宋体" w:cs="宋体"/>
@@ -18968,7 +19700,7 @@
         <w:adjustRightInd/>
         <w:snapToGrid/>
         <w:spacing w:before="0" w:beforeAutospacing="0" w:after="0" w:afterAutospacing="0" w:line="480" w:lineRule="exact"/>
-        <w:ind w:left="0" w:firstLine="0" w:firstLineChars="0"/>
+        <w:ind w:left="0" w:firstLine="420" w:firstLineChars="0"/>
         <w:textAlignment w:val="auto"/>
         <w:rPr>
           <w:rFonts w:hint="default" w:ascii="宋体" w:hAnsi="宋体" w:eastAsia="宋体" w:cs="宋体"/>
@@ -19250,7 +19982,7 @@
         <w:adjustRightInd/>
         <w:snapToGrid/>
         <w:spacing w:before="0" w:beforeAutospacing="0" w:after="0" w:afterAutospacing="0" w:line="480" w:lineRule="exact"/>
-        <w:ind w:left="0" w:firstLine="0" w:firstLineChars="0"/>
+        <w:ind w:left="0" w:firstLine="420" w:firstLineChars="0"/>
         <w:textAlignment w:val="auto"/>
         <w:rPr>
           <w:rFonts w:hint="default" w:ascii="宋体" w:hAnsi="宋体" w:eastAsia="宋体" w:cs="宋体"/>
@@ -19416,7 +20148,7 @@
         <w:adjustRightInd/>
         <w:snapToGrid/>
         <w:spacing w:before="0" w:beforeAutospacing="0" w:after="0" w:afterAutospacing="0" w:line="480" w:lineRule="exact"/>
-        <w:ind w:left="0" w:firstLine="0" w:firstLineChars="0"/>
+        <w:ind w:left="0" w:firstLine="420" w:firstLineChars="0"/>
         <w:textAlignment w:val="auto"/>
         <w:rPr>
           <w:rFonts w:hint="eastAsia" w:ascii="宋体" w:hAnsi="宋体" w:eastAsia="宋体" w:cs="宋体"/>
@@ -20602,7 +21334,7 @@
         <w:adjustRightInd/>
         <w:snapToGrid/>
         <w:spacing w:before="0" w:beforeAutospacing="0" w:after="0" w:afterAutospacing="0" w:line="480" w:lineRule="exact"/>
-        <w:ind w:left="0" w:firstLine="0" w:firstLineChars="0"/>
+        <w:ind w:left="0" w:firstLine="420" w:firstLineChars="0"/>
         <w:textAlignment w:val="auto"/>
         <w:rPr>
           <w:rFonts w:hint="eastAsia" w:ascii="宋体" w:hAnsi="宋体" w:eastAsia="宋体" w:cs="宋体"/>
@@ -20649,20 +21381,35 @@
         <w:adjustRightInd/>
         <w:snapToGrid/>
         <w:spacing w:before="0" w:beforeAutospacing="0" w:after="0" w:afterAutospacing="0" w:line="480" w:lineRule="exact"/>
-        <w:ind w:left="0" w:firstLine="0" w:firstLineChars="0"/>
-        <w:textAlignment w:val="auto"/>
-        <w:rPr>
-          <w:rFonts w:hint="eastAsia" w:ascii="宋体" w:hAnsi="宋体" w:eastAsia="宋体" w:cs="宋体"/>
-          <w:b w:val="0"/>
-          <w:i w:val="0"/>
-          <w:caps w:val="0"/>
-          <w:color w:val="333333"/>
-          <w:spacing w:val="0"/>
-          <w:sz w:val="24"/>
-          <w:szCs w:val="24"/>
-          <w:shd w:val="clear" w:fill="FFFFFF"/>
-        </w:rPr>
-      </w:pPr>
+        <w:ind w:left="0" w:firstLine="420" w:firstLineChars="0"/>
+        <w:textAlignment w:val="auto"/>
+        <w:rPr>
+          <w:rFonts w:hint="eastAsia" w:ascii="宋体" w:hAnsi="宋体" w:eastAsia="宋体" w:cs="宋体"/>
+          <w:b w:val="0"/>
+          <w:i w:val="0"/>
+          <w:caps w:val="0"/>
+          <w:color w:val="333333"/>
+          <w:spacing w:val="0"/>
+          <w:sz w:val="24"/>
+          <w:szCs w:val="24"/>
+          <w:shd w:val="clear" w:fill="FFFFFF"/>
+        </w:rPr>
+      </w:pPr>
+      <w:r>
+        <w:rPr>
+          <w:rFonts w:hint="eastAsia" w:ascii="宋体" w:hAnsi="宋体" w:cs="宋体"/>
+          <w:b w:val="0"/>
+          <w:i w:val="0"/>
+          <w:caps w:val="0"/>
+          <w:color w:val="333333"/>
+          <w:spacing w:val="0"/>
+          <w:sz w:val="24"/>
+          <w:szCs w:val="24"/>
+          <w:shd w:val="clear" w:fill="FFFFFF"/>
+          <w:lang w:val="en-US" w:eastAsia="zh-CN"/>
+        </w:rPr>
+        <w:t>(1).</w:t>
+      </w:r>
       <w:r>
         <w:rPr>
           <w:rFonts w:hint="eastAsia" w:ascii="宋体" w:hAnsi="宋体" w:eastAsia="宋体" w:cs="宋体"/>
@@ -20697,20 +21444,35 @@
         <w:adjustRightInd/>
         <w:snapToGrid/>
         <w:spacing w:before="0" w:beforeAutospacing="0" w:after="0" w:afterAutospacing="0" w:line="480" w:lineRule="exact"/>
-        <w:ind w:left="0" w:firstLine="0" w:firstLineChars="0"/>
-        <w:textAlignment w:val="auto"/>
-        <w:rPr>
-          <w:rFonts w:hint="eastAsia" w:ascii="宋体" w:hAnsi="宋体" w:eastAsia="宋体" w:cs="宋体"/>
-          <w:b w:val="0"/>
-          <w:i w:val="0"/>
-          <w:caps w:val="0"/>
-          <w:color w:val="333333"/>
-          <w:spacing w:val="0"/>
-          <w:sz w:val="24"/>
-          <w:szCs w:val="24"/>
-          <w:shd w:val="clear" w:fill="FFFFFF"/>
-        </w:rPr>
-      </w:pPr>
+        <w:ind w:left="0" w:firstLine="420" w:firstLineChars="0"/>
+        <w:textAlignment w:val="auto"/>
+        <w:rPr>
+          <w:rFonts w:hint="eastAsia" w:ascii="宋体" w:hAnsi="宋体" w:eastAsia="宋体" w:cs="宋体"/>
+          <w:b w:val="0"/>
+          <w:i w:val="0"/>
+          <w:caps w:val="0"/>
+          <w:color w:val="333333"/>
+          <w:spacing w:val="0"/>
+          <w:sz w:val="24"/>
+          <w:szCs w:val="24"/>
+          <w:shd w:val="clear" w:fill="FFFFFF"/>
+        </w:rPr>
+      </w:pPr>
+      <w:r>
+        <w:rPr>
+          <w:rFonts w:hint="eastAsia" w:ascii="宋体" w:hAnsi="宋体" w:cs="宋体"/>
+          <w:b w:val="0"/>
+          <w:i w:val="0"/>
+          <w:caps w:val="0"/>
+          <w:color w:val="333333"/>
+          <w:spacing w:val="0"/>
+          <w:sz w:val="24"/>
+          <w:szCs w:val="24"/>
+          <w:shd w:val="clear" w:fill="FFFFFF"/>
+          <w:lang w:val="en-US" w:eastAsia="zh-CN"/>
+        </w:rPr>
+        <w:t>(2).</w:t>
+      </w:r>
       <w:r>
         <w:rPr>
           <w:rFonts w:hint="eastAsia" w:ascii="宋体" w:hAnsi="宋体" w:eastAsia="宋体" w:cs="宋体"/>
@@ -20745,20 +21507,35 @@
         <w:adjustRightInd/>
         <w:snapToGrid/>
         <w:spacing w:before="0" w:beforeAutospacing="0" w:after="0" w:afterAutospacing="0" w:line="480" w:lineRule="exact"/>
-        <w:ind w:left="0" w:firstLine="0" w:firstLineChars="0"/>
-        <w:textAlignment w:val="auto"/>
-        <w:rPr>
-          <w:rFonts w:hint="eastAsia" w:ascii="宋体" w:hAnsi="宋体" w:eastAsia="宋体" w:cs="宋体"/>
-          <w:b w:val="0"/>
-          <w:i w:val="0"/>
-          <w:caps w:val="0"/>
-          <w:color w:val="333333"/>
-          <w:spacing w:val="0"/>
-          <w:sz w:val="24"/>
-          <w:szCs w:val="24"/>
-          <w:shd w:val="clear" w:fill="FFFFFF"/>
-        </w:rPr>
-      </w:pPr>
+        <w:ind w:left="0" w:firstLine="420" w:firstLineChars="0"/>
+        <w:textAlignment w:val="auto"/>
+        <w:rPr>
+          <w:rFonts w:hint="eastAsia" w:ascii="宋体" w:hAnsi="宋体" w:eastAsia="宋体" w:cs="宋体"/>
+          <w:b w:val="0"/>
+          <w:i w:val="0"/>
+          <w:caps w:val="0"/>
+          <w:color w:val="333333"/>
+          <w:spacing w:val="0"/>
+          <w:sz w:val="24"/>
+          <w:szCs w:val="24"/>
+          <w:shd w:val="clear" w:fill="FFFFFF"/>
+        </w:rPr>
+      </w:pPr>
+      <w:r>
+        <w:rPr>
+          <w:rFonts w:hint="eastAsia" w:ascii="宋体" w:hAnsi="宋体" w:cs="宋体"/>
+          <w:b w:val="0"/>
+          <w:i w:val="0"/>
+          <w:caps w:val="0"/>
+          <w:color w:val="333333"/>
+          <w:spacing w:val="0"/>
+          <w:sz w:val="24"/>
+          <w:szCs w:val="24"/>
+          <w:shd w:val="clear" w:fill="FFFFFF"/>
+          <w:lang w:val="en-US" w:eastAsia="zh-CN"/>
+        </w:rPr>
+        <w:t>(3).</w:t>
+      </w:r>
       <w:r>
         <w:rPr>
           <w:rFonts w:hint="eastAsia" w:ascii="宋体" w:hAnsi="宋体" w:eastAsia="宋体" w:cs="宋体"/>
@@ -20793,20 +21570,35 @@
         <w:adjustRightInd/>
         <w:snapToGrid/>
         <w:spacing w:before="0" w:beforeAutospacing="0" w:after="0" w:afterAutospacing="0" w:line="480" w:lineRule="exact"/>
-        <w:ind w:left="0" w:firstLine="0" w:firstLineChars="0"/>
-        <w:textAlignment w:val="auto"/>
-        <w:rPr>
-          <w:rFonts w:hint="eastAsia" w:ascii="宋体" w:hAnsi="宋体" w:eastAsia="宋体" w:cs="宋体"/>
-          <w:b w:val="0"/>
-          <w:i w:val="0"/>
-          <w:caps w:val="0"/>
-          <w:color w:val="333333"/>
-          <w:spacing w:val="0"/>
-          <w:sz w:val="24"/>
-          <w:szCs w:val="24"/>
-          <w:shd w:val="clear" w:fill="FFFFFF"/>
-        </w:rPr>
-      </w:pPr>
+        <w:ind w:left="0" w:firstLine="420" w:firstLineChars="0"/>
+        <w:textAlignment w:val="auto"/>
+        <w:rPr>
+          <w:rFonts w:hint="eastAsia" w:ascii="宋体" w:hAnsi="宋体" w:eastAsia="宋体" w:cs="宋体"/>
+          <w:b w:val="0"/>
+          <w:i w:val="0"/>
+          <w:caps w:val="0"/>
+          <w:color w:val="333333"/>
+          <w:spacing w:val="0"/>
+          <w:sz w:val="24"/>
+          <w:szCs w:val="24"/>
+          <w:shd w:val="clear" w:fill="FFFFFF"/>
+        </w:rPr>
+      </w:pPr>
+      <w:r>
+        <w:rPr>
+          <w:rFonts w:hint="eastAsia" w:ascii="宋体" w:hAnsi="宋体" w:cs="宋体"/>
+          <w:b w:val="0"/>
+          <w:i w:val="0"/>
+          <w:caps w:val="0"/>
+          <w:color w:val="333333"/>
+          <w:spacing w:val="0"/>
+          <w:sz w:val="24"/>
+          <w:szCs w:val="24"/>
+          <w:shd w:val="clear" w:fill="FFFFFF"/>
+          <w:lang w:val="en-US" w:eastAsia="zh-CN"/>
+        </w:rPr>
+        <w:t>(4).</w:t>
+      </w:r>
       <w:r>
         <w:rPr>
           <w:rFonts w:hint="eastAsia" w:ascii="宋体" w:hAnsi="宋体" w:eastAsia="宋体" w:cs="宋体"/>
@@ -20841,34 +21633,20 @@
         <w:adjustRightInd/>
         <w:snapToGrid/>
         <w:spacing w:before="0" w:beforeAutospacing="0" w:after="0" w:afterAutospacing="0" w:line="480" w:lineRule="exact"/>
-        <w:ind w:left="0" w:firstLine="0" w:firstLineChars="0"/>
-        <w:textAlignment w:val="auto"/>
-        <w:rPr>
-          <w:rFonts w:hint="eastAsia" w:ascii="宋体" w:hAnsi="宋体" w:eastAsia="宋体" w:cs="宋体"/>
-          <w:b w:val="0"/>
-          <w:i w:val="0"/>
-          <w:caps w:val="0"/>
-          <w:color w:val="333333"/>
-          <w:spacing w:val="0"/>
-          <w:sz w:val="24"/>
-          <w:szCs w:val="24"/>
-          <w:shd w:val="clear" w:fill="FFFFFF"/>
-        </w:rPr>
-      </w:pPr>
-      <w:r>
-        <w:rPr>
-          <w:rFonts w:hint="eastAsia" w:ascii="宋体" w:hAnsi="宋体" w:eastAsia="宋体" w:cs="宋体"/>
-          <w:b w:val="0"/>
-          <w:i w:val="0"/>
-          <w:caps w:val="0"/>
-          <w:color w:val="333333"/>
-          <w:spacing w:val="0"/>
-          <w:sz w:val="24"/>
-          <w:szCs w:val="24"/>
-          <w:shd w:val="clear" w:fill="FFFFFF"/>
-        </w:rPr>
-        <w:t>同时由于个人能力的局限性已经一些客观原因，系统仍旧存在一些需要改进的地方：</w:t>
-      </w:r>
+        <w:ind w:left="0" w:firstLine="420" w:firstLineChars="0"/>
+        <w:textAlignment w:val="auto"/>
+        <w:rPr>
+          <w:rFonts w:hint="eastAsia" w:ascii="宋体" w:hAnsi="宋体" w:eastAsia="宋体" w:cs="宋体"/>
+          <w:b w:val="0"/>
+          <w:i w:val="0"/>
+          <w:caps w:val="0"/>
+          <w:color w:val="333333"/>
+          <w:spacing w:val="0"/>
+          <w:sz w:val="24"/>
+          <w:szCs w:val="24"/>
+          <w:shd w:val="clear" w:fill="FFFFFF"/>
+        </w:rPr>
+      </w:pPr>
     </w:p>
     <w:p>
       <w:pPr>
@@ -20889,33 +21667,33 @@
         <w:adjustRightInd/>
         <w:snapToGrid/>
         <w:spacing w:before="0" w:beforeAutospacing="0" w:after="0" w:afterAutospacing="0" w:line="480" w:lineRule="exact"/>
-        <w:ind w:left="0" w:firstLine="0" w:firstLineChars="0"/>
-        <w:textAlignment w:val="auto"/>
-        <w:rPr>
-          <w:rFonts w:hint="eastAsia" w:ascii="宋体" w:hAnsi="宋体" w:eastAsia="宋体" w:cs="宋体"/>
-          <w:b w:val="0"/>
-          <w:i w:val="0"/>
-          <w:caps w:val="0"/>
-          <w:color w:val="333333"/>
-          <w:spacing w:val="0"/>
-          <w:sz w:val="24"/>
-          <w:szCs w:val="24"/>
-          <w:shd w:val="clear" w:fill="FFFFFF"/>
-        </w:rPr>
-      </w:pPr>
-      <w:r>
-        <w:rPr>
-          <w:rFonts w:hint="eastAsia" w:ascii="宋体" w:hAnsi="宋体" w:eastAsia="宋体" w:cs="宋体"/>
-          <w:b w:val="0"/>
-          <w:i w:val="0"/>
-          <w:caps w:val="0"/>
-          <w:color w:val="333333"/>
-          <w:spacing w:val="0"/>
-          <w:sz w:val="24"/>
-          <w:szCs w:val="24"/>
-          <w:shd w:val="clear" w:fill="FFFFFF"/>
-        </w:rPr>
-        <w:t>消息管理功能不够完善，比如若是结合 WebSocket 为用户提供一个在线交流的窗口，会更大程度上提高用户体验和整个产品的用户粘性。</w:t>
+        <w:ind w:left="0" w:firstLine="420" w:firstLineChars="0"/>
+        <w:textAlignment w:val="auto"/>
+        <w:rPr>
+          <w:rFonts w:hint="eastAsia" w:ascii="宋体" w:hAnsi="宋体" w:eastAsia="宋体" w:cs="宋体"/>
+          <w:b w:val="0"/>
+          <w:i w:val="0"/>
+          <w:caps w:val="0"/>
+          <w:color w:val="333333"/>
+          <w:spacing w:val="0"/>
+          <w:sz w:val="24"/>
+          <w:szCs w:val="24"/>
+          <w:shd w:val="clear" w:fill="FFFFFF"/>
+        </w:rPr>
+      </w:pPr>
+      <w:r>
+        <w:rPr>
+          <w:rFonts w:hint="eastAsia" w:ascii="宋体" w:hAnsi="宋体" w:eastAsia="宋体" w:cs="宋体"/>
+          <w:b w:val="0"/>
+          <w:i w:val="0"/>
+          <w:caps w:val="0"/>
+          <w:color w:val="333333"/>
+          <w:spacing w:val="0"/>
+          <w:sz w:val="24"/>
+          <w:szCs w:val="24"/>
+          <w:shd w:val="clear" w:fill="FFFFFF"/>
+        </w:rPr>
+        <w:t>同时由于个人能力的局限性已经一些客观原因，系统仍旧存在一些需要改进的地方：</w:t>
       </w:r>
     </w:p>
     <w:p>
@@ -20937,33 +21715,48 @@
         <w:adjustRightInd/>
         <w:snapToGrid/>
         <w:spacing w:before="0" w:beforeAutospacing="0" w:after="0" w:afterAutospacing="0" w:line="480" w:lineRule="exact"/>
-        <w:ind w:left="0" w:firstLine="0" w:firstLineChars="0"/>
-        <w:textAlignment w:val="auto"/>
-        <w:rPr>
-          <w:rFonts w:hint="eastAsia" w:ascii="宋体" w:hAnsi="宋体" w:eastAsia="宋体" w:cs="宋体"/>
-          <w:b w:val="0"/>
-          <w:i w:val="0"/>
-          <w:caps w:val="0"/>
-          <w:color w:val="333333"/>
-          <w:spacing w:val="0"/>
-          <w:sz w:val="24"/>
-          <w:szCs w:val="24"/>
-          <w:shd w:val="clear" w:fill="FFFFFF"/>
-        </w:rPr>
-      </w:pPr>
-      <w:r>
-        <w:rPr>
-          <w:rFonts w:hint="eastAsia" w:ascii="宋体" w:hAnsi="宋体" w:eastAsia="宋体" w:cs="宋体"/>
-          <w:b w:val="0"/>
-          <w:i w:val="0"/>
-          <w:caps w:val="0"/>
-          <w:color w:val="333333"/>
-          <w:spacing w:val="0"/>
-          <w:sz w:val="24"/>
-          <w:szCs w:val="24"/>
-          <w:shd w:val="clear" w:fill="FFFFFF"/>
-        </w:rPr>
-        <w:t>用户登录机制的安全性还可以增强，比如结合本地 localStorage 信息的读取，为每次请求增加一个用户身份的校验过程。</w:t>
+        <w:ind w:left="0" w:firstLine="420" w:firstLineChars="0"/>
+        <w:textAlignment w:val="auto"/>
+        <w:rPr>
+          <w:rFonts w:hint="eastAsia" w:ascii="宋体" w:hAnsi="宋体" w:eastAsia="宋体" w:cs="宋体"/>
+          <w:b w:val="0"/>
+          <w:i w:val="0"/>
+          <w:caps w:val="0"/>
+          <w:color w:val="333333"/>
+          <w:spacing w:val="0"/>
+          <w:sz w:val="24"/>
+          <w:szCs w:val="24"/>
+          <w:shd w:val="clear" w:fill="FFFFFF"/>
+        </w:rPr>
+      </w:pPr>
+      <w:r>
+        <w:rPr>
+          <w:rFonts w:hint="eastAsia" w:ascii="宋体" w:hAnsi="宋体" w:cs="宋体"/>
+          <w:b w:val="0"/>
+          <w:i w:val="0"/>
+          <w:caps w:val="0"/>
+          <w:color w:val="333333"/>
+          <w:spacing w:val="0"/>
+          <w:sz w:val="24"/>
+          <w:szCs w:val="24"/>
+          <w:shd w:val="clear" w:fill="FFFFFF"/>
+          <w:lang w:val="en-US" w:eastAsia="zh-CN"/>
+        </w:rPr>
+        <w:t>(1).</w:t>
+      </w:r>
+      <w:r>
+        <w:rPr>
+          <w:rFonts w:hint="eastAsia" w:ascii="宋体" w:hAnsi="宋体" w:eastAsia="宋体" w:cs="宋体"/>
+          <w:b w:val="0"/>
+          <w:i w:val="0"/>
+          <w:caps w:val="0"/>
+          <w:color w:val="333333"/>
+          <w:spacing w:val="0"/>
+          <w:sz w:val="24"/>
+          <w:szCs w:val="24"/>
+          <w:shd w:val="clear" w:fill="FFFFFF"/>
+        </w:rPr>
+        <w:t>消息管理功能不够完善，比如若是结合 WebSocket 为用户提供一个在线交流的窗口，会更大程度上提高用户体验和整个产品的用户粘性。</w:t>
       </w:r>
     </w:p>
     <w:p>
@@ -20985,20 +21778,100 @@
         <w:adjustRightInd/>
         <w:snapToGrid/>
         <w:spacing w:before="0" w:beforeAutospacing="0" w:after="0" w:afterAutospacing="0" w:line="480" w:lineRule="exact"/>
-        <w:ind w:left="0" w:firstLine="0" w:firstLineChars="0"/>
-        <w:textAlignment w:val="auto"/>
-        <w:rPr>
-          <w:rFonts w:hint="eastAsia" w:ascii="宋体" w:hAnsi="宋体" w:eastAsia="宋体" w:cs="宋体"/>
-          <w:b w:val="0"/>
-          <w:i w:val="0"/>
-          <w:caps w:val="0"/>
-          <w:color w:val="333333"/>
-          <w:spacing w:val="0"/>
-          <w:sz w:val="24"/>
-          <w:szCs w:val="24"/>
-          <w:shd w:val="clear" w:fill="FFFFFF"/>
-        </w:rPr>
-      </w:pPr>
+        <w:ind w:left="0" w:firstLine="420" w:firstLineChars="0"/>
+        <w:textAlignment w:val="auto"/>
+        <w:rPr>
+          <w:rFonts w:hint="eastAsia" w:ascii="宋体" w:hAnsi="宋体" w:eastAsia="宋体" w:cs="宋体"/>
+          <w:b w:val="0"/>
+          <w:i w:val="0"/>
+          <w:caps w:val="0"/>
+          <w:color w:val="333333"/>
+          <w:spacing w:val="0"/>
+          <w:sz w:val="24"/>
+          <w:szCs w:val="24"/>
+          <w:shd w:val="clear" w:fill="FFFFFF"/>
+        </w:rPr>
+      </w:pPr>
+      <w:r>
+        <w:rPr>
+          <w:rFonts w:hint="eastAsia" w:ascii="宋体" w:hAnsi="宋体" w:cs="宋体"/>
+          <w:b w:val="0"/>
+          <w:i w:val="0"/>
+          <w:caps w:val="0"/>
+          <w:color w:val="333333"/>
+          <w:spacing w:val="0"/>
+          <w:sz w:val="24"/>
+          <w:szCs w:val="24"/>
+          <w:shd w:val="clear" w:fill="FFFFFF"/>
+          <w:lang w:val="en-US" w:eastAsia="zh-CN"/>
+        </w:rPr>
+        <w:t>(2).</w:t>
+      </w:r>
+      <w:r>
+        <w:rPr>
+          <w:rFonts w:hint="eastAsia" w:ascii="宋体" w:hAnsi="宋体" w:eastAsia="宋体" w:cs="宋体"/>
+          <w:b w:val="0"/>
+          <w:i w:val="0"/>
+          <w:caps w:val="0"/>
+          <w:color w:val="333333"/>
+          <w:spacing w:val="0"/>
+          <w:sz w:val="24"/>
+          <w:szCs w:val="24"/>
+          <w:shd w:val="clear" w:fill="FFFFFF"/>
+        </w:rPr>
+        <w:t>用户登录机制的安全性还可以增强，比如结合本地 localStorage 信息的读取，为每次请求增加一个用户身份的校验过程。</w:t>
+      </w:r>
+    </w:p>
+    <w:p>
+      <w:pPr>
+        <w:pStyle w:val="12"/>
+        <w:keepNext w:val="0"/>
+        <w:keepLines w:val="0"/>
+        <w:pageBreakBefore w:val="0"/>
+        <w:widowControl/>
+        <w:suppressLineNumbers w:val="0"/>
+        <w:shd w:val="clear" w:fill="FFFFFF"/>
+        <w:kinsoku/>
+        <w:wordWrap/>
+        <w:overflowPunct/>
+        <w:topLinePunct w:val="0"/>
+        <w:autoSpaceDE/>
+        <w:autoSpaceDN/>
+        <w:bidi w:val="0"/>
+        <w:adjustRightInd/>
+        <w:snapToGrid/>
+        <w:spacing w:before="0" w:beforeAutospacing="0" w:after="0" w:afterAutospacing="0" w:line="480" w:lineRule="exact"/>
+        <w:ind w:left="0" w:firstLine="420" w:firstLineChars="0"/>
+        <w:textAlignment w:val="auto"/>
+        <w:rPr>
+          <w:rFonts w:hint="eastAsia" w:ascii="宋体" w:hAnsi="宋体" w:eastAsia="宋体" w:cs="宋体"/>
+          <w:b w:val="0"/>
+          <w:i w:val="0"/>
+          <w:caps w:val="0"/>
+          <w:color w:val="333333"/>
+          <w:spacing w:val="0"/>
+          <w:sz w:val="24"/>
+          <w:szCs w:val="24"/>
+          <w:shd w:val="clear" w:fill="FFFFFF"/>
+        </w:rPr>
+      </w:pPr>
+      <w:bookmarkStart w:id="0" w:name="_GoBack"/>
+      <w:bookmarkEnd w:id="0"/>
+      <w:r>
+        <w:rPr>
+          <w:rFonts w:hint="eastAsia" w:ascii="宋体" w:hAnsi="宋体" w:cs="宋体"/>
+          <w:b w:val="0"/>
+          <w:i w:val="0"/>
+          <w:caps w:val="0"/>
+          <w:color w:val="333333"/>
+          <w:spacing w:val="0"/>
+          <w:sz w:val="24"/>
+          <w:szCs w:val="24"/>
+          <w:shd w:val="clear" w:fill="FFFFFF"/>
+          <w:lang w:val="en-US" w:eastAsia="zh-CN"/>
+        </w:rPr>
+        <w:t>(3).</w:t>
+      </w:r>
       <w:r>
         <w:rPr>
           <w:rFonts w:hint="eastAsia" w:ascii="宋体" w:hAnsi="宋体" w:eastAsia="宋体" w:cs="宋体"/>

</xml_diff>